<commit_message>
actualizadas slides y procedimiento instalación Pencil
</commit_message>
<xml_diff>
--- a/01-usabilidad/slides/export/01-usabilidad.docx
+++ b/01-usabilidad/slides/export/01-usabilidad.docx
@@ -4061,10 +4061,337 @@
     </w:p>
     <w:p>
       <w:pPr>
+        <w:numPr>
+          <w:numId w:val="1047"/>
+          <w:ilvl w:val="0"/>
+        </w:numPr>
+      </w:pPr>
+      <w:r>
+        <w:t xml:space="preserve">Descarga desde:</w:t>
+      </w:r>
+      <w:r>
+        <w:t xml:space="preserve"> </w:t>
+      </w:r>
+      <w:hyperlink r:id="rId100">
+        <w:r>
+          <w:rPr>
+            <w:rStyle w:val="Hyperlink"/>
+          </w:rPr>
+          <w:t xml:space="preserve">https://github.com/prikhi/pencil/releases</w:t>
+        </w:r>
+      </w:hyperlink>
+    </w:p>
+    <w:p>
+      <w:pPr>
+        <w:numPr>
+          <w:numId w:val="1047"/>
+          <w:ilvl w:val="0"/>
+        </w:numPr>
+      </w:pPr>
+      <w:r>
+        <w:t xml:space="preserve">Instalar normalmente según plafatorma (Linux, Mac o Windows)</w:t>
+      </w:r>
+    </w:p>
+    <w:p>
+      <w:pPr>
+        <w:numPr>
+          <w:numId w:val="1047"/>
+          <w:ilvl w:val="0"/>
+        </w:numPr>
+      </w:pPr>
+      <w:r>
+        <w:t xml:space="preserve">Las colecciones se instalan desde "Herramientas &gt; Installar nueva colleción..."</w:t>
+      </w:r>
+    </w:p>
+    <w:p>
+      <w:pPr>
+        <w:numPr>
+          <w:numId w:val="1047"/>
+          <w:ilvl w:val="0"/>
+        </w:numPr>
+      </w:pPr>
+      <w:r>
+        <w:t xml:space="preserve">Las plantillas se instalan desde "Herramientas &gt; Gestionar plantillas de exportación... &gt; Instalr nueva plantilla"</w:t>
+      </w:r>
+    </w:p>
+    <w:p>
+      <w:pPr>
         <w:pStyle w:val="Heading2"/>
       </w:pPr>
-      <w:bookmarkStart w:id="100" w:name="evaluación"/>
-      <w:bookmarkEnd w:id="100"/>
+      <w:bookmarkStart w:id="101" w:name="pencil-colecciones"/>
+      <w:bookmarkEnd w:id="101"/>
+      <w:r>
+        <w:t xml:space="preserve">Pencil (Colecciones)</w:t>
+      </w:r>
+    </w:p>
+    <w:p>
+      <w:pPr>
+        <w:pStyle w:val="Compact"/>
+        <w:numPr>
+          <w:numId w:val="1049"/>
+          <w:ilvl w:val="0"/>
+        </w:numPr>
+      </w:pPr>
+      <w:r>
+        <w:t xml:space="preserve">Font-Awesome-Icons:</w:t>
+      </w:r>
+    </w:p>
+    <w:p>
+      <w:pPr>
+        <w:numPr>
+          <w:numId w:val="1049"/>
+          <w:ilvl w:val="0"/>
+        </w:numPr>
+      </w:pPr>
+      <w:hyperlink r:id="rId102">
+        <w:r>
+          <w:rPr>
+            <w:rStyle w:val="Hyperlink"/>
+          </w:rPr>
+          <w:t xml:space="preserve">https://storage.googleapis.com/google-code-archive-downloads/v2/code.google.com/evoluspencil/FontAwesomeIcons_1.0.zip</w:t>
+        </w:r>
+      </w:hyperlink>
+    </w:p>
+    <w:p>
+      <w:pPr>
+        <w:pStyle w:val="Compact"/>
+        <w:numPr>
+          <w:numId w:val="1049"/>
+          <w:ilvl w:val="0"/>
+        </w:numPr>
+      </w:pPr>
+      <w:r>
+        <w:t xml:space="preserve">Android-Lollipop-Pencil-Stencils:</w:t>
+      </w:r>
+    </w:p>
+    <w:p>
+      <w:pPr>
+        <w:numPr>
+          <w:numId w:val="1049"/>
+          <w:ilvl w:val="0"/>
+        </w:numPr>
+      </w:pPr>
+      <w:hyperlink r:id="rId103">
+        <w:r>
+          <w:rPr>
+            <w:rStyle w:val="Hyperlink"/>
+          </w:rPr>
+          <w:t xml:space="preserve">https://github.com/nathanielw/Android-Lollipop-Pencil-Stencils/releases/download/v1.1.0/android-lollipop-pencil-stencils-v1.1.0.zip</w:t>
+        </w:r>
+      </w:hyperlink>
+    </w:p>
+    <w:p>
+      <w:pPr>
+        <w:pStyle w:val="Compact"/>
+        <w:numPr>
+          <w:numId w:val="1049"/>
+          <w:ilvl w:val="0"/>
+        </w:numPr>
+      </w:pPr>
+      <w:r>
+        <w:t xml:space="preserve">Bootstrap-Pencil-Stencils:</w:t>
+      </w:r>
+    </w:p>
+    <w:p>
+      <w:pPr>
+        <w:numPr>
+          <w:numId w:val="1049"/>
+          <w:ilvl w:val="0"/>
+        </w:numPr>
+      </w:pPr>
+      <w:hyperlink r:id="rId104">
+        <w:r>
+          <w:rPr>
+            <w:rStyle w:val="Hyperlink"/>
+          </w:rPr>
+          <w:t xml:space="preserve">https://github.com/nathanielw/Bootstrap-Pencil-Stencils/releases/download/v1.1.0/bootstrap-pencil-stencils-v1.1.0.zip</w:t>
+        </w:r>
+      </w:hyperlink>
+    </w:p>
+    <w:p>
+      <w:pPr>
+        <w:pStyle w:val="Compact"/>
+        <w:numPr>
+          <w:numId w:val="1049"/>
+          <w:ilvl w:val="0"/>
+        </w:numPr>
+      </w:pPr>
+      <w:r>
+        <w:t xml:space="preserve">Material-Icons-for-Pencil:</w:t>
+      </w:r>
+    </w:p>
+    <w:p>
+      <w:pPr>
+        <w:numPr>
+          <w:numId w:val="1049"/>
+          <w:ilvl w:val="0"/>
+        </w:numPr>
+      </w:pPr>
+      <w:hyperlink r:id="rId105">
+        <w:r>
+          <w:rPr>
+            <w:rStyle w:val="Hyperlink"/>
+          </w:rPr>
+          <w:t xml:space="preserve">https://github.com/nathanielw/Material-Icons-for-Pencil/releases/download/v2.0.0/material-icons-for-pencil-v2.0.0.zip</w:t>
+        </w:r>
+      </w:hyperlink>
+    </w:p>
+    <w:p>
+      <w:pPr>
+        <w:pStyle w:val="Heading2"/>
+      </w:pPr>
+      <w:bookmarkStart w:id="106" w:name="pencil-plantillas"/>
+      <w:bookmarkEnd w:id="106"/>
+      <w:r>
+        <w:t xml:space="preserve">Pencil (Plantillas&gt;</w:t>
+      </w:r>
+    </w:p>
+    <w:p>
+      <w:pPr>
+        <w:pStyle w:val="Compact"/>
+        <w:numPr>
+          <w:numId w:val="1050"/>
+          <w:ilvl w:val="0"/>
+        </w:numPr>
+      </w:pPr>
+      <w:r>
+        <w:t xml:space="preserve">Pencil-Material-Design-Template:</w:t>
+      </w:r>
+    </w:p>
+    <w:p>
+      <w:pPr>
+        <w:numPr>
+          <w:numId w:val="1050"/>
+          <w:ilvl w:val="0"/>
+        </w:numPr>
+      </w:pPr>
+      <w:hyperlink r:id="rId107">
+        <w:r>
+          <w:rPr>
+            <w:rStyle w:val="Hyperlink"/>
+          </w:rPr>
+          <w:t xml:space="preserve">https://github.com/DaniGuardiola/pencil-material-template/raw/master/build/pencil-material-template-mobile.zip</w:t>
+        </w:r>
+      </w:hyperlink>
+    </w:p>
+    <w:p>
+      <w:pPr>
+        <w:pStyle w:val="Compact"/>
+        <w:numPr>
+          <w:numId w:val="1050"/>
+          <w:ilvl w:val="0"/>
+        </w:numPr>
+      </w:pPr>
+      <w:r>
+        <w:t xml:space="preserve">TabNav:</w:t>
+      </w:r>
+    </w:p>
+    <w:p>
+      <w:pPr>
+        <w:numPr>
+          <w:numId w:val="1050"/>
+          <w:ilvl w:val="0"/>
+        </w:numPr>
+      </w:pPr>
+      <w:hyperlink r:id="rId108">
+        <w:r>
+          <w:rPr>
+            <w:rStyle w:val="Hyperlink"/>
+          </w:rPr>
+          <w:t xml:space="preserve">https://storage.googleapis.com/google-code-archive-downloads/v2/code.google.com/evoluspencil/TabNav.zip</w:t>
+        </w:r>
+      </w:hyperlink>
+    </w:p>
+    <w:p>
+      <w:pPr>
+        <w:pStyle w:val="Compact"/>
+        <w:numPr>
+          <w:numId w:val="1050"/>
+          <w:ilvl w:val="0"/>
+        </w:numPr>
+      </w:pPr>
+      <w:r>
+        <w:t xml:space="preserve">JQUERY:</w:t>
+      </w:r>
+    </w:p>
+    <w:p>
+      <w:pPr>
+        <w:numPr>
+          <w:numId w:val="1050"/>
+          <w:ilvl w:val="0"/>
+        </w:numPr>
+      </w:pPr>
+      <w:hyperlink r:id="rId109">
+        <w:r>
+          <w:rPr>
+            <w:rStyle w:val="Hyperlink"/>
+          </w:rPr>
+          <w:t xml:space="preserve">https://storage.googleapis.com/google-code-archive-downloads/v2/code.google.com/evoluspencil/JQUERY.zip</w:t>
+        </w:r>
+      </w:hyperlink>
+    </w:p>
+    <w:p>
+      <w:pPr>
+        <w:pStyle w:val="Compact"/>
+        <w:numPr>
+          <w:numId w:val="1050"/>
+          <w:ilvl w:val="0"/>
+        </w:numPr>
+      </w:pPr>
+      <w:r>
+        <w:t xml:space="preserve">GUIPrototypingSmall:</w:t>
+      </w:r>
+    </w:p>
+    <w:p>
+      <w:pPr>
+        <w:numPr>
+          <w:numId w:val="1050"/>
+          <w:ilvl w:val="0"/>
+        </w:numPr>
+      </w:pPr>
+      <w:hyperlink r:id="rId110">
+        <w:r>
+          <w:rPr>
+            <w:rStyle w:val="Hyperlink"/>
+          </w:rPr>
+          <w:t xml:space="preserve">https://storage.googleapis.com/google-code-archive-downloads/v2/code.google.com/evoluspencil/GUIPrototypingSmall.zip</w:t>
+        </w:r>
+      </w:hyperlink>
+    </w:p>
+    <w:p>
+      <w:pPr>
+        <w:pStyle w:val="Compact"/>
+        <w:numPr>
+          <w:numId w:val="1050"/>
+          <w:ilvl w:val="0"/>
+        </w:numPr>
+      </w:pPr>
+      <w:r>
+        <w:t xml:space="preserve">GUIPrototypingTemplate:</w:t>
+      </w:r>
+    </w:p>
+    <w:p>
+      <w:pPr>
+        <w:numPr>
+          <w:numId w:val="1050"/>
+          <w:ilvl w:val="0"/>
+        </w:numPr>
+      </w:pPr>
+      <w:hyperlink r:id="rId111">
+        <w:r>
+          <w:rPr>
+            <w:rStyle w:val="Hyperlink"/>
+          </w:rPr>
+          <w:t xml:space="preserve">https://storage.googleapis.com/google-code-archive-downloads/v2/code.google.com/evoluspencil/GUIPrototypingTemplate.zip</w:t>
+        </w:r>
+      </w:hyperlink>
+    </w:p>
+    <w:p>
+      <w:pPr>
+        <w:pStyle w:val="Heading2"/>
+      </w:pPr>
+      <w:bookmarkStart w:id="112" w:name="evaluación"/>
+      <w:bookmarkEnd w:id="112"/>
       <w:r>
         <w:t xml:space="preserve">Evaluación</w:t>
       </w:r>
@@ -4073,105 +4400,12 @@
       <w:pPr>
         <w:pStyle w:val="Compact"/>
         <w:numPr>
-          <w:numId w:val="1049"/>
+          <w:numId w:val="1051"/>
           <w:ilvl w:val="0"/>
         </w:numPr>
       </w:pPr>
       <w:r>
         <w:t xml:space="preserve">La usabilidad la podemos mediante varias variables:</w:t>
-      </w:r>
-    </w:p>
-    <w:p>
-      <w:pPr>
-        <w:pStyle w:val="Compact"/>
-        <w:numPr>
-          <w:numId w:val="1050"/>
-          <w:ilvl w:val="1"/>
-        </w:numPr>
-      </w:pPr>
-      <w:r>
-        <w:t xml:space="preserve">facilidad de aprendizaje (Learnability)</w:t>
-      </w:r>
-    </w:p>
-    <w:p>
-      <w:pPr>
-        <w:pStyle w:val="Compact"/>
-        <w:numPr>
-          <w:numId w:val="1050"/>
-          <w:ilvl w:val="1"/>
-        </w:numPr>
-      </w:pPr>
-      <w:r>
-        <w:t xml:space="preserve">eficiencia</w:t>
-      </w:r>
-    </w:p>
-    <w:p>
-      <w:pPr>
-        <w:pStyle w:val="Compact"/>
-        <w:numPr>
-          <w:numId w:val="1050"/>
-          <w:ilvl w:val="1"/>
-        </w:numPr>
-      </w:pPr>
-      <w:r>
-        <w:t xml:space="preserve">facilidad de ser recordado (Memorability)</w:t>
-      </w:r>
-    </w:p>
-    <w:p>
-      <w:pPr>
-        <w:pStyle w:val="Compact"/>
-        <w:numPr>
-          <w:numId w:val="1050"/>
-          <w:ilvl w:val="1"/>
-        </w:numPr>
-      </w:pPr>
-      <w:r>
-        <w:t xml:space="preserve">eficacia</w:t>
-      </w:r>
-    </w:p>
-    <w:p>
-      <w:pPr>
-        <w:pStyle w:val="Compact"/>
-        <w:numPr>
-          <w:numId w:val="1050"/>
-          <w:ilvl w:val="1"/>
-        </w:numPr>
-      </w:pPr>
-      <w:r>
-        <w:t xml:space="preserve">satisfacción</w:t>
-      </w:r>
-    </w:p>
-    <w:p>
-      <w:pPr>
-        <w:pStyle w:val="Heading3"/>
-      </w:pPr>
-      <w:bookmarkStart w:id="101" w:name="aprendizaje"/>
-      <w:bookmarkEnd w:id="101"/>
-      <w:r>
-        <w:t xml:space="preserve">Aprendizaje</w:t>
-      </w:r>
-    </w:p>
-    <w:p>
-      <w:pPr>
-        <w:numPr>
-          <w:numId w:val="1051"/>
-          <w:ilvl w:val="0"/>
-        </w:numPr>
-      </w:pPr>
-      <w:r>
-        <w:t xml:space="preserve">Dificultad para llevar a cabo tareas básicas</w:t>
-      </w:r>
-      <w:r>
-        <w:t xml:space="preserve"> </w:t>
-      </w:r>
-      <w:r>
-        <w:rPr>
-          <w:b/>
-        </w:rPr>
-        <w:t xml:space="preserve">la primera vez que se enfrentan al diseño</w:t>
-      </w:r>
-      <w:r>
-        <w:t xml:space="preserve">.</w:t>
       </w:r>
     </w:p>
     <w:p>
@@ -4183,7 +4417,7 @@
         </w:numPr>
       </w:pPr>
       <w:r>
-        <w:t xml:space="preserve">% tareas completadas en el primer intento</w:t>
+        <w:t xml:space="preserve">facilidad de aprendizaje (Learnability)</w:t>
       </w:r>
     </w:p>
     <w:p>
@@ -4195,7 +4429,7 @@
         </w:numPr>
       </w:pPr>
       <w:r>
-        <w:t xml:space="preserve">% de usuarios que completan las tareas en el primer intento</w:t>
+        <w:t xml:space="preserve">eficiencia</w:t>
       </w:r>
     </w:p>
     <w:p>
@@ -4207,17 +4441,41 @@
         </w:numPr>
       </w:pPr>
       <w:r>
-        <w:t xml:space="preserve">% de usuarios que necesitan ayuda en el primer intento</w:t>
+        <w:t xml:space="preserve">facilidad de ser recordado (Memorability)</w:t>
+      </w:r>
+    </w:p>
+    <w:p>
+      <w:pPr>
+        <w:pStyle w:val="Compact"/>
+        <w:numPr>
+          <w:numId w:val="1052"/>
+          <w:ilvl w:val="1"/>
+        </w:numPr>
+      </w:pPr>
+      <w:r>
+        <w:t xml:space="preserve">eficacia</w:t>
+      </w:r>
+    </w:p>
+    <w:p>
+      <w:pPr>
+        <w:pStyle w:val="Compact"/>
+        <w:numPr>
+          <w:numId w:val="1052"/>
+          <w:ilvl w:val="1"/>
+        </w:numPr>
+      </w:pPr>
+      <w:r>
+        <w:t xml:space="preserve">satisfacción</w:t>
       </w:r>
     </w:p>
     <w:p>
       <w:pPr>
         <w:pStyle w:val="Heading3"/>
       </w:pPr>
-      <w:bookmarkStart w:id="102" w:name="efectividad"/>
-      <w:bookmarkEnd w:id="102"/>
-      <w:r>
-        <w:t xml:space="preserve">Efectividad</w:t>
+      <w:bookmarkStart w:id="113" w:name="aprendizaje"/>
+      <w:bookmarkEnd w:id="113"/>
+      <w:r>
+        <w:t xml:space="preserve">Aprendizaje</w:t>
       </w:r>
     </w:p>
     <w:p>
@@ -4228,16 +4486,16 @@
         </w:numPr>
       </w:pPr>
       <w:r>
-        <w:t xml:space="preserve">Dificultad para llevar a cabo tareas concretas</w:t>
-      </w:r>
-      <w:r>
-        <w:t xml:space="preserve"> </w:t>
-      </w:r>
-      <w:r>
-        <w:rPr>
-          <w:b/>
-        </w:rPr>
-        <w:t xml:space="preserve">una vez que los usuarios han aprendido el funcionamiento básico</w:t>
+        <w:t xml:space="preserve">Dificultad para llevar a cabo tareas básicas</w:t>
+      </w:r>
+      <w:r>
+        <w:t xml:space="preserve"> </w:t>
+      </w:r>
+      <w:r>
+        <w:rPr>
+          <w:b/>
+        </w:rPr>
+        <w:t xml:space="preserve">la primera vez que se enfrentan al diseño</w:t>
       </w:r>
       <w:r>
         <w:t xml:space="preserve">.</w:t>
@@ -4252,7 +4510,7 @@
         </w:numPr>
       </w:pPr>
       <w:r>
-        <w:t xml:space="preserve">% tareas completadas</w:t>
+        <w:t xml:space="preserve">% tareas completadas en el primer intento</w:t>
       </w:r>
     </w:p>
     <w:p>
@@ -4264,7 +4522,7 @@
         </w:numPr>
       </w:pPr>
       <w:r>
-        <w:t xml:space="preserve">% de usuarios que completan las tareas</w:t>
+        <w:t xml:space="preserve">% de usuarios que completan las tareas en el primer intento</w:t>
       </w:r>
     </w:p>
     <w:p>
@@ -4276,17 +4534,17 @@
         </w:numPr>
       </w:pPr>
       <w:r>
-        <w:t xml:space="preserve">% de usuarios que necesitan ayuda</w:t>
+        <w:t xml:space="preserve">% de usuarios que necesitan ayuda en el primer intento</w:t>
       </w:r>
     </w:p>
     <w:p>
       <w:pPr>
         <w:pStyle w:val="Heading3"/>
       </w:pPr>
-      <w:bookmarkStart w:id="103" w:name="reconocimiento"/>
-      <w:bookmarkEnd w:id="103"/>
-      <w:r>
-        <w:t xml:space="preserve">Reconocimiento</w:t>
+      <w:bookmarkStart w:id="114" w:name="efectividad"/>
+      <w:bookmarkEnd w:id="114"/>
+      <w:r>
+        <w:t xml:space="preserve">Efectividad</w:t>
       </w:r>
     </w:p>
     <w:p>
@@ -4306,7 +4564,7 @@
         <w:rPr>
           <w:b/>
         </w:rPr>
-        <w:t xml:space="preserve">después de un periodo sin hacerlo</w:t>
+        <w:t xml:space="preserve">una vez que los usuarios han aprendido el funcionamiento básico</w:t>
       </w:r>
       <w:r>
         <w:t xml:space="preserve">.</w:t>
@@ -4321,7 +4579,7 @@
         </w:numPr>
       </w:pPr>
       <w:r>
-        <w:t xml:space="preserve">% tareas completadas pasado un cierto tiempo sin usar la interfaz</w:t>
+        <w:t xml:space="preserve">% tareas completadas</w:t>
       </w:r>
     </w:p>
     <w:p>
@@ -4333,7 +4591,7 @@
         </w:numPr>
       </w:pPr>
       <w:r>
-        <w:t xml:space="preserve">% de usuarios que completan las tareas pasado un cierto tiempo sin usar la interfaz</w:t>
+        <w:t xml:space="preserve">% de usuarios que completan las tareas</w:t>
       </w:r>
     </w:p>
     <w:p>
@@ -4345,17 +4603,17 @@
         </w:numPr>
       </w:pPr>
       <w:r>
-        <w:t xml:space="preserve">% de usuarios que necesitan ayuda pasado un cierto tiempo sin usar la interfaz</w:t>
+        <w:t xml:space="preserve">% de usuarios que necesitan ayuda</w:t>
       </w:r>
     </w:p>
     <w:p>
       <w:pPr>
         <w:pStyle w:val="Heading3"/>
       </w:pPr>
-      <w:bookmarkStart w:id="104" w:name="eficiencia"/>
-      <w:bookmarkEnd w:id="104"/>
-      <w:r>
-        <w:t xml:space="preserve">Eficiencia</w:t>
+      <w:bookmarkStart w:id="115" w:name="reconocimiento"/>
+      <w:bookmarkEnd w:id="115"/>
+      <w:r>
+        <w:t xml:space="preserve">Reconocimiento</w:t>
       </w:r>
     </w:p>
     <w:p>
@@ -4366,16 +4624,19 @@
         </w:numPr>
       </w:pPr>
       <w:r>
-        <w:rPr>
-          <w:b/>
-        </w:rPr>
-        <w:t xml:space="preserve">Esfuerzo</w:t>
-      </w:r>
-      <w:r>
-        <w:t xml:space="preserve"> </w:t>
-      </w:r>
-      <w:r>
-        <w:t xml:space="preserve">que un usuario tiene que hacer para conseguir un objetivo.</w:t>
+        <w:t xml:space="preserve">Dificultad para llevar a cabo tareas concretas</w:t>
+      </w:r>
+      <w:r>
+        <w:t xml:space="preserve"> </w:t>
+      </w:r>
+      <w:r>
+        <w:rPr>
+          <w:b/>
+        </w:rPr>
+        <w:t xml:space="preserve">después de un periodo sin hacerlo</w:t>
+      </w:r>
+      <w:r>
+        <w:t xml:space="preserve">.</w:t>
       </w:r>
     </w:p>
     <w:p>
@@ -4387,7 +4648,7 @@
         </w:numPr>
       </w:pPr>
       <w:r>
-        <w:t xml:space="preserve">tiempo en completar cada tarea</w:t>
+        <w:t xml:space="preserve">% tareas completadas pasado un cierto tiempo sin usar la interfaz</w:t>
       </w:r>
     </w:p>
     <w:p>
@@ -4399,7 +4660,7 @@
         </w:numPr>
       </w:pPr>
       <w:r>
-        <w:t xml:space="preserve">número de errores cometidos</w:t>
+        <w:t xml:space="preserve">% de usuarios que completan las tareas pasado un cierto tiempo sin usar la interfaz</w:t>
       </w:r>
     </w:p>
     <w:p>
@@ -4411,65 +4672,17 @@
         </w:numPr>
       </w:pPr>
       <w:r>
-        <w:t xml:space="preserve">nivel de gravedad de los errores</w:t>
-      </w:r>
-    </w:p>
-    <w:p>
-      <w:pPr>
-        <w:pStyle w:val="Compact"/>
-        <w:numPr>
-          <w:numId w:val="1058"/>
-          <w:ilvl w:val="1"/>
-        </w:numPr>
-      </w:pPr>
-      <w:r>
-        <w:t xml:space="preserve">tiempo en recuperarse de los errores</w:t>
-      </w:r>
-    </w:p>
-    <w:p>
-      <w:pPr>
-        <w:pStyle w:val="Compact"/>
-        <w:numPr>
-          <w:numId w:val="1058"/>
-          <w:ilvl w:val="1"/>
-        </w:numPr>
-      </w:pPr>
-      <w:r>
-        <w:t xml:space="preserve">clicks para completar la tarea</w:t>
-      </w:r>
-    </w:p>
-    <w:p>
-      <w:pPr>
-        <w:pStyle w:val="Compact"/>
-        <w:numPr>
-          <w:numId w:val="1058"/>
-          <w:ilvl w:val="1"/>
-        </w:numPr>
-      </w:pPr>
-      <w:r>
-        <w:t xml:space="preserve">páginas visitas para completar la tarea</w:t>
-      </w:r>
-    </w:p>
-    <w:p>
-      <w:pPr>
-        <w:pStyle w:val="Compact"/>
-        <w:numPr>
-          <w:numId w:val="1058"/>
-          <w:ilvl w:val="1"/>
-        </w:numPr>
-      </w:pPr>
-      <w:r>
-        <w:t xml:space="preserve">número de veces que solicita ayuda</w:t>
+        <w:t xml:space="preserve">% de usuarios que necesitan ayuda pasado un cierto tiempo sin usar la interfaz</w:t>
       </w:r>
     </w:p>
     <w:p>
       <w:pPr>
         <w:pStyle w:val="Heading3"/>
       </w:pPr>
-      <w:bookmarkStart w:id="105" w:name="satisfacción"/>
-      <w:bookmarkEnd w:id="105"/>
-      <w:r>
-        <w:t xml:space="preserve">Satisfacción</w:t>
+      <w:bookmarkStart w:id="116" w:name="eficiencia"/>
+      <w:bookmarkEnd w:id="116"/>
+      <w:r>
+        <w:t xml:space="preserve">Eficiencia</w:t>
       </w:r>
     </w:p>
     <w:p>
@@ -4480,19 +4693,16 @@
         </w:numPr>
       </w:pPr>
       <w:r>
-        <w:t xml:space="preserve">Variables que tienen que ver más con lo</w:t>
-      </w:r>
-      <w:r>
-        <w:t xml:space="preserve"> </w:t>
-      </w:r>
-      <w:r>
-        <w:rPr>
-          <w:b/>
-        </w:rPr>
-        <w:t xml:space="preserve">emocional o subjetivo</w:t>
-      </w:r>
-      <w:r>
-        <w:t xml:space="preserve">.</w:t>
+        <w:rPr>
+          <w:b/>
+        </w:rPr>
+        <w:t xml:space="preserve">Esfuerzo</w:t>
+      </w:r>
+      <w:r>
+        <w:t xml:space="preserve"> </w:t>
+      </w:r>
+      <w:r>
+        <w:t xml:space="preserve">que un usuario tiene que hacer para conseguir un objetivo.</w:t>
       </w:r>
     </w:p>
     <w:p>
@@ -4504,7 +4714,7 @@
         </w:numPr>
       </w:pPr>
       <w:r>
-        <w:t xml:space="preserve">% de usuarios que lo recomendaría a un amigo</w:t>
+        <w:t xml:space="preserve">tiempo en completar cada tarea</w:t>
       </w:r>
     </w:p>
     <w:p>
@@ -4516,7 +4726,7 @@
         </w:numPr>
       </w:pPr>
       <w:r>
-        <w:t xml:space="preserve">número de adjetivos positivos (o negativos) que cada usuario da al producto</w:t>
+        <w:t xml:space="preserve">número de errores cometidos</w:t>
       </w:r>
     </w:p>
     <w:p>
@@ -4528,7 +4738,7 @@
         </w:numPr>
       </w:pPr>
       <w:r>
-        <w:t xml:space="preserve">% de usuarios que lo califican más fácil de usar que el de la competencia</w:t>
+        <w:t xml:space="preserve">nivel de gravedad de los errores</w:t>
       </w:r>
     </w:p>
     <w:p>
@@ -4540,6 +4750,123 @@
         </w:numPr>
       </w:pPr>
       <w:r>
+        <w:t xml:space="preserve">tiempo en recuperarse de los errores</w:t>
+      </w:r>
+    </w:p>
+    <w:p>
+      <w:pPr>
+        <w:pStyle w:val="Compact"/>
+        <w:numPr>
+          <w:numId w:val="1060"/>
+          <w:ilvl w:val="1"/>
+        </w:numPr>
+      </w:pPr>
+      <w:r>
+        <w:t xml:space="preserve">clicks para completar la tarea</w:t>
+      </w:r>
+    </w:p>
+    <w:p>
+      <w:pPr>
+        <w:pStyle w:val="Compact"/>
+        <w:numPr>
+          <w:numId w:val="1060"/>
+          <w:ilvl w:val="1"/>
+        </w:numPr>
+      </w:pPr>
+      <w:r>
+        <w:t xml:space="preserve">páginas visitas para completar la tarea</w:t>
+      </w:r>
+    </w:p>
+    <w:p>
+      <w:pPr>
+        <w:pStyle w:val="Compact"/>
+        <w:numPr>
+          <w:numId w:val="1060"/>
+          <w:ilvl w:val="1"/>
+        </w:numPr>
+      </w:pPr>
+      <w:r>
+        <w:t xml:space="preserve">número de veces que solicita ayuda</w:t>
+      </w:r>
+    </w:p>
+    <w:p>
+      <w:pPr>
+        <w:pStyle w:val="Heading3"/>
+      </w:pPr>
+      <w:bookmarkStart w:id="117" w:name="satisfacción"/>
+      <w:bookmarkEnd w:id="117"/>
+      <w:r>
+        <w:t xml:space="preserve">Satisfacción</w:t>
+      </w:r>
+    </w:p>
+    <w:p>
+      <w:pPr>
+        <w:numPr>
+          <w:numId w:val="1061"/>
+          <w:ilvl w:val="0"/>
+        </w:numPr>
+      </w:pPr>
+      <w:r>
+        <w:t xml:space="preserve">Variables que tienen que ver más con lo</w:t>
+      </w:r>
+      <w:r>
+        <w:t xml:space="preserve"> </w:t>
+      </w:r>
+      <w:r>
+        <w:rPr>
+          <w:b/>
+        </w:rPr>
+        <w:t xml:space="preserve">emocional o subjetivo</w:t>
+      </w:r>
+      <w:r>
+        <w:t xml:space="preserve">.</w:t>
+      </w:r>
+    </w:p>
+    <w:p>
+      <w:pPr>
+        <w:pStyle w:val="Compact"/>
+        <w:numPr>
+          <w:numId w:val="1062"/>
+          <w:ilvl w:val="1"/>
+        </w:numPr>
+      </w:pPr>
+      <w:r>
+        <w:t xml:space="preserve">% de usuarios que lo recomendaría a un amigo</w:t>
+      </w:r>
+    </w:p>
+    <w:p>
+      <w:pPr>
+        <w:pStyle w:val="Compact"/>
+        <w:numPr>
+          <w:numId w:val="1062"/>
+          <w:ilvl w:val="1"/>
+        </w:numPr>
+      </w:pPr>
+      <w:r>
+        <w:t xml:space="preserve">número de adjetivos positivos (o negativos) que cada usuario da al producto</w:t>
+      </w:r>
+    </w:p>
+    <w:p>
+      <w:pPr>
+        <w:pStyle w:val="Compact"/>
+        <w:numPr>
+          <w:numId w:val="1062"/>
+          <w:ilvl w:val="1"/>
+        </w:numPr>
+      </w:pPr>
+      <w:r>
+        <w:t xml:space="preserve">% de usuarios que lo califican más fácil de usar que el de la competencia</w:t>
+      </w:r>
+    </w:p>
+    <w:p>
+      <w:pPr>
+        <w:pStyle w:val="Compact"/>
+        <w:numPr>
+          <w:numId w:val="1062"/>
+          <w:ilvl w:val="1"/>
+        </w:numPr>
+      </w:pPr>
+      <w:r>
         <w:t xml:space="preserve">% de usuarios que expresan satisfacción (o insatisfacción)</w:t>
       </w:r>
     </w:p>
@@ -4547,8 +4874,8 @@
       <w:pPr>
         <w:pStyle w:val="Heading2"/>
       </w:pPr>
-      <w:bookmarkStart w:id="106" w:name="implementación-y-lanzamiento"/>
-      <w:bookmarkEnd w:id="106"/>
+      <w:bookmarkStart w:id="118" w:name="implementación-y-lanzamiento"/>
+      <w:bookmarkEnd w:id="118"/>
       <w:r>
         <w:t xml:space="preserve">Implementación y lanzamiento</w:t>
       </w:r>
@@ -4557,7 +4884,7 @@
       <w:pPr>
         <w:pStyle w:val="Compact"/>
         <w:numPr>
-          <w:numId w:val="1061"/>
+          <w:numId w:val="1063"/>
           <w:ilvl w:val="0"/>
         </w:numPr>
       </w:pPr>
@@ -4584,8 +4911,8 @@
       <w:pPr>
         <w:pStyle w:val="Heading2"/>
       </w:pPr>
-      <w:bookmarkStart w:id="107" w:name="mantenimiento-y-seguimiento"/>
-      <w:bookmarkEnd w:id="107"/>
+      <w:bookmarkStart w:id="119" w:name="mantenimiento-y-seguimiento"/>
+      <w:bookmarkEnd w:id="119"/>
       <w:r>
         <w:t xml:space="preserve">Mantenimiento y seguimiento</w:t>
       </w:r>
@@ -4593,7 +4920,7 @@
     <w:p>
       <w:pPr>
         <w:numPr>
-          <w:numId w:val="1062"/>
+          <w:numId w:val="1064"/>
           <w:ilvl w:val="0"/>
         </w:numPr>
       </w:pPr>
@@ -4616,7 +4943,7 @@
     <w:p>
       <w:pPr>
         <w:numPr>
-          <w:numId w:val="1062"/>
+          <w:numId w:val="1064"/>
           <w:ilvl w:val="0"/>
         </w:numPr>
       </w:pPr>
@@ -4640,8 +4967,8 @@
       <w:pPr>
         <w:pStyle w:val="Heading1"/>
       </w:pPr>
-      <w:bookmarkStart w:id="108" w:name="principios-usabilidad"/>
-      <w:bookmarkEnd w:id="108"/>
+      <w:bookmarkStart w:id="120" w:name="principios-usabilidad"/>
+      <w:bookmarkEnd w:id="120"/>
       <w:r>
         <w:t xml:space="preserve">Principios usabilidad</w:t>
       </w:r>
@@ -4650,8 +4977,8 @@
       <w:pPr>
         <w:pStyle w:val="Heading2"/>
       </w:pPr>
-      <w:bookmarkStart w:id="109" w:name="jakob-nielsen"/>
-      <w:bookmarkEnd w:id="109"/>
+      <w:bookmarkStart w:id="121" w:name="jakob-nielsen"/>
+      <w:bookmarkEnd w:id="121"/>
       <w:r>
         <w:t xml:space="preserve">Jakob Nielsen</w:t>
       </w:r>
@@ -4660,11 +4987,11 @@
       <w:pPr>
         <w:pStyle w:val="Compact"/>
         <w:numPr>
-          <w:numId w:val="1063"/>
-          <w:ilvl w:val="0"/>
-        </w:numPr>
-      </w:pPr>
-      <w:hyperlink r:id="rId110">
+          <w:numId w:val="1065"/>
+          <w:ilvl w:val="0"/>
+        </w:numPr>
+      </w:pPr>
+      <w:hyperlink r:id="rId122">
         <w:r>
           <w:rPr>
             <w:rStyle w:val="Hyperlink"/>
@@ -4677,8 +5004,8 @@
       <w:pPr>
         <w:pStyle w:val="Heading2"/>
       </w:pPr>
-      <w:bookmarkStart w:id="111" w:name="visibilidad-estado"/>
-      <w:bookmarkEnd w:id="111"/>
+      <w:bookmarkStart w:id="123" w:name="visibilidad-estado"/>
+      <w:bookmarkEnd w:id="123"/>
       <w:r>
         <w:t xml:space="preserve">Visibilidad estado</w:t>
       </w:r>
@@ -4687,7 +5014,7 @@
       <w:pPr>
         <w:pStyle w:val="Compact"/>
         <w:numPr>
-          <w:numId w:val="1064"/>
+          <w:numId w:val="1066"/>
           <w:ilvl w:val="0"/>
         </w:numPr>
       </w:pPr>
@@ -4711,8 +5038,8 @@
       <w:pPr>
         <w:pStyle w:val="Heading2"/>
       </w:pPr>
-      <w:bookmarkStart w:id="112" w:name="adecuación-al-mundo-real"/>
-      <w:bookmarkEnd w:id="112"/>
+      <w:bookmarkStart w:id="124" w:name="adecuación-al-mundo-real"/>
+      <w:bookmarkEnd w:id="124"/>
       <w:r>
         <w:t xml:space="preserve">Adecuación al mundo real</w:t>
       </w:r>
@@ -4721,7 +5048,7 @@
       <w:pPr>
         <w:pStyle w:val="Compact"/>
         <w:numPr>
-          <w:numId w:val="1065"/>
+          <w:numId w:val="1067"/>
           <w:ilvl w:val="0"/>
         </w:numPr>
       </w:pPr>
@@ -4745,8 +5072,8 @@
       <w:pPr>
         <w:pStyle w:val="Heading2"/>
       </w:pPr>
-      <w:bookmarkStart w:id="113" w:name="libertad-y-control"/>
-      <w:bookmarkEnd w:id="113"/>
+      <w:bookmarkStart w:id="125" w:name="libertad-y-control"/>
+      <w:bookmarkEnd w:id="125"/>
       <w:r>
         <w:t xml:space="preserve">Libertad y control</w:t>
       </w:r>
@@ -4754,7 +5081,7 @@
     <w:p>
       <w:pPr>
         <w:numPr>
-          <w:numId w:val="1066"/>
+          <w:numId w:val="1068"/>
           <w:ilvl w:val="0"/>
         </w:numPr>
       </w:pPr>
@@ -4765,7 +5092,7 @@
     <w:p>
       <w:pPr>
         <w:numPr>
-          <w:numId w:val="1066"/>
+          <w:numId w:val="1068"/>
           <w:ilvl w:val="0"/>
         </w:numPr>
       </w:pPr>
@@ -4786,8 +5113,8 @@
       <w:pPr>
         <w:pStyle w:val="Heading2"/>
       </w:pPr>
-      <w:bookmarkStart w:id="114" w:name="consistencia-y-estándares"/>
-      <w:bookmarkEnd w:id="114"/>
+      <w:bookmarkStart w:id="126" w:name="consistencia-y-estándares"/>
+      <w:bookmarkEnd w:id="126"/>
       <w:r>
         <w:t xml:space="preserve">Consistencia y estándares</w:t>
       </w:r>
@@ -4795,7 +5122,7 @@
     <w:p>
       <w:pPr>
         <w:numPr>
-          <w:numId w:val="1067"/>
+          <w:numId w:val="1069"/>
           <w:ilvl w:val="0"/>
         </w:numPr>
       </w:pPr>
@@ -4822,7 +5149,7 @@
       <w:pPr>
         <w:pStyle w:val="Compact"/>
         <w:numPr>
-          <w:numId w:val="1067"/>
+          <w:numId w:val="1069"/>
           <w:ilvl w:val="0"/>
         </w:numPr>
       </w:pPr>
@@ -4849,7 +5176,7 @@
       <w:pPr>
         <w:pStyle w:val="Compact"/>
         <w:numPr>
-          <w:numId w:val="1068"/>
+          <w:numId w:val="1070"/>
           <w:ilvl w:val="1"/>
         </w:numPr>
       </w:pPr>
@@ -4861,7 +5188,7 @@
       <w:pPr>
         <w:pStyle w:val="Compact"/>
         <w:numPr>
-          <w:numId w:val="1068"/>
+          <w:numId w:val="1070"/>
           <w:ilvl w:val="1"/>
         </w:numPr>
       </w:pPr>
@@ -4873,7 +5200,7 @@
       <w:pPr>
         <w:pStyle w:val="Compact"/>
         <w:numPr>
-          <w:numId w:val="1068"/>
+          <w:numId w:val="1070"/>
           <w:ilvl w:val="1"/>
         </w:numPr>
       </w:pPr>
@@ -4885,7 +5212,7 @@
       <w:pPr>
         <w:pStyle w:val="Compact"/>
         <w:numPr>
-          <w:numId w:val="1068"/>
+          <w:numId w:val="1070"/>
           <w:ilvl w:val="1"/>
         </w:numPr>
       </w:pPr>
@@ -4897,7 +5224,7 @@
       <w:pPr>
         <w:pStyle w:val="Compact"/>
         <w:numPr>
-          <w:numId w:val="1068"/>
+          <w:numId w:val="1070"/>
           <w:ilvl w:val="1"/>
         </w:numPr>
       </w:pPr>
@@ -4909,8 +5236,8 @@
       <w:pPr>
         <w:pStyle w:val="Heading2"/>
       </w:pPr>
-      <w:bookmarkStart w:id="115" w:name="prevención-de-errores"/>
-      <w:bookmarkEnd w:id="115"/>
+      <w:bookmarkStart w:id="127" w:name="prevención-de-errores"/>
+      <w:bookmarkEnd w:id="127"/>
       <w:r>
         <w:t xml:space="preserve">Prevención de errores</w:t>
       </w:r>
@@ -4919,7 +5246,7 @@
       <w:pPr>
         <w:pStyle w:val="Compact"/>
         <w:numPr>
-          <w:numId w:val="1069"/>
+          <w:numId w:val="1071"/>
           <w:ilvl w:val="0"/>
         </w:numPr>
       </w:pPr>
@@ -4946,8 +5273,8 @@
       <w:pPr>
         <w:pStyle w:val="Heading2"/>
       </w:pPr>
-      <w:bookmarkStart w:id="116" w:name="reconocimiento-antes-que-recuerdo"/>
-      <w:bookmarkEnd w:id="116"/>
+      <w:bookmarkStart w:id="128" w:name="reconocimiento-antes-que-recuerdo"/>
+      <w:bookmarkEnd w:id="128"/>
       <w:r>
         <w:t xml:space="preserve">Reconocimiento antes que recuerdo</w:t>
       </w:r>
@@ -4955,7 +5282,7 @@
     <w:p>
       <w:pPr>
         <w:numPr>
-          <w:numId w:val="1070"/>
+          <w:numId w:val="1072"/>
           <w:ilvl w:val="0"/>
         </w:numPr>
       </w:pPr>
@@ -4981,7 +5308,7 @@
     <w:p>
       <w:pPr>
         <w:numPr>
-          <w:numId w:val="1070"/>
+          <w:numId w:val="1072"/>
           <w:ilvl w:val="0"/>
         </w:numPr>
       </w:pPr>
@@ -5008,8 +5335,8 @@
       <w:pPr>
         <w:pStyle w:val="Heading2"/>
       </w:pPr>
-      <w:bookmarkStart w:id="117" w:name="flexibilidad-y-eficiencia"/>
-      <w:bookmarkEnd w:id="117"/>
+      <w:bookmarkStart w:id="129" w:name="flexibilidad-y-eficiencia"/>
+      <w:bookmarkEnd w:id="129"/>
       <w:r>
         <w:t xml:space="preserve">Flexibilidad y eficiencia</w:t>
       </w:r>
@@ -5017,7 +5344,7 @@
     <w:p>
       <w:pPr>
         <w:numPr>
-          <w:numId w:val="1071"/>
+          <w:numId w:val="1073"/>
           <w:ilvl w:val="0"/>
         </w:numPr>
       </w:pPr>
@@ -5040,7 +5367,7 @@
     <w:p>
       <w:pPr>
         <w:numPr>
-          <w:numId w:val="1071"/>
+          <w:numId w:val="1073"/>
           <w:ilvl w:val="0"/>
         </w:numPr>
       </w:pPr>
@@ -5064,8 +5391,8 @@
       <w:pPr>
         <w:pStyle w:val="Heading2"/>
       </w:pPr>
-      <w:bookmarkStart w:id="118" w:name="diseño-estético-y-minimalista"/>
-      <w:bookmarkEnd w:id="118"/>
+      <w:bookmarkStart w:id="130" w:name="diseño-estético-y-minimalista"/>
+      <w:bookmarkEnd w:id="130"/>
       <w:r>
         <w:t xml:space="preserve">Diseño estético y minimalista</w:t>
       </w:r>
@@ -5073,7 +5400,7 @@
     <w:p>
       <w:pPr>
         <w:numPr>
-          <w:numId w:val="1072"/>
+          <w:numId w:val="1074"/>
           <w:ilvl w:val="0"/>
         </w:numPr>
       </w:pPr>
@@ -5096,7 +5423,7 @@
     <w:p>
       <w:pPr>
         <w:numPr>
-          <w:numId w:val="1072"/>
+          <w:numId w:val="1074"/>
           <w:ilvl w:val="0"/>
         </w:numPr>
       </w:pPr>
@@ -5123,8 +5450,8 @@
       <w:pPr>
         <w:pStyle w:val="Heading2"/>
       </w:pPr>
-      <w:bookmarkStart w:id="119" w:name="manejo-de-errores"/>
-      <w:bookmarkEnd w:id="119"/>
+      <w:bookmarkStart w:id="131" w:name="manejo-de-errores"/>
+      <w:bookmarkEnd w:id="131"/>
       <w:r>
         <w:t xml:space="preserve">Manejo de errores</w:t>
       </w:r>
@@ -5132,7 +5459,7 @@
     <w:p>
       <w:pPr>
         <w:numPr>
-          <w:numId w:val="1073"/>
+          <w:numId w:val="1075"/>
           <w:ilvl w:val="0"/>
         </w:numPr>
       </w:pPr>
@@ -5158,7 +5485,7 @@
     <w:p>
       <w:pPr>
         <w:numPr>
-          <w:numId w:val="1073"/>
+          <w:numId w:val="1075"/>
           <w:ilvl w:val="0"/>
         </w:numPr>
       </w:pPr>
@@ -5181,7 +5508,7 @@
     <w:p>
       <w:pPr>
         <w:numPr>
-          <w:numId w:val="1073"/>
+          <w:numId w:val="1075"/>
           <w:ilvl w:val="0"/>
         </w:numPr>
       </w:pPr>
@@ -5208,8 +5535,8 @@
       <w:pPr>
         <w:pStyle w:val="Heading2"/>
       </w:pPr>
-      <w:bookmarkStart w:id="120" w:name="ayuda-y-documentación"/>
-      <w:bookmarkEnd w:id="120"/>
+      <w:bookmarkStart w:id="132" w:name="ayuda-y-documentación"/>
+      <w:bookmarkEnd w:id="132"/>
       <w:r>
         <w:t xml:space="preserve">Ayuda y documentación</w:t>
       </w:r>
@@ -5218,7 +5545,7 @@
       <w:pPr>
         <w:pStyle w:val="Compact"/>
         <w:numPr>
-          <w:numId w:val="1074"/>
+          <w:numId w:val="1076"/>
           <w:ilvl w:val="0"/>
         </w:numPr>
       </w:pPr>
@@ -5245,8 +5572,8 @@
       <w:pPr>
         <w:pStyle w:val="Heading1"/>
       </w:pPr>
-      <w:bookmarkStart w:id="121" w:name="técnicas-de-evaluación"/>
-      <w:bookmarkEnd w:id="121"/>
+      <w:bookmarkStart w:id="133" w:name="técnicas-de-evaluación"/>
+      <w:bookmarkEnd w:id="133"/>
       <w:r>
         <w:t xml:space="preserve">Técnicas de evaluación</w:t>
       </w:r>
@@ -5255,8 +5582,8 @@
       <w:pPr>
         <w:pStyle w:val="Heading2"/>
       </w:pPr>
-      <w:bookmarkStart w:id="122" w:name="card-sorting"/>
-      <w:bookmarkEnd w:id="122"/>
+      <w:bookmarkStart w:id="134" w:name="card-sorting"/>
+      <w:bookmarkEnd w:id="134"/>
       <w:r>
         <w:t xml:space="preserve">Card-sorting</w:t>
       </w:r>
@@ -5265,7 +5592,7 @@
       <w:pPr>
         <w:pStyle w:val="Compact"/>
         <w:numPr>
-          <w:numId w:val="1075"/>
+          <w:numId w:val="1077"/>
           <w:ilvl w:val="0"/>
         </w:numPr>
       </w:pPr>
@@ -5308,7 +5635,7 @@
                     </pic:cNvPicPr>
                   </pic:nvPicPr>
                   <pic:blipFill>
-                    <a:blip r:embed="rId123"/>
+                    <a:blip r:embed="rId135"/>
                     <a:stretch>
                       <a:fillRect/>
                     </a:stretch>
@@ -5339,7 +5666,7 @@
       <w:pPr>
         <w:pStyle w:val="Compact"/>
         <w:numPr>
-          <w:numId w:val="1076"/>
+          <w:numId w:val="1078"/>
           <w:ilvl w:val="0"/>
         </w:numPr>
       </w:pPr>
@@ -5351,7 +5678,7 @@
       <w:pPr>
         <w:pStyle w:val="Compact"/>
         <w:numPr>
-          <w:numId w:val="1077"/>
+          <w:numId w:val="1079"/>
           <w:ilvl w:val="1"/>
         </w:numPr>
       </w:pPr>
@@ -5378,7 +5705,7 @@
       <w:pPr>
         <w:pStyle w:val="Compact"/>
         <w:numPr>
-          <w:numId w:val="1077"/>
+          <w:numId w:val="1079"/>
           <w:ilvl w:val="1"/>
         </w:numPr>
       </w:pPr>
@@ -5399,7 +5726,7 @@
       <w:pPr>
         <w:pStyle w:val="Compact"/>
         <w:numPr>
-          <w:numId w:val="1077"/>
+          <w:numId w:val="1079"/>
           <w:ilvl w:val="1"/>
         </w:numPr>
       </w:pPr>
@@ -5422,7 +5749,7 @@
     <w:p>
       <w:pPr>
         <w:numPr>
-          <w:numId w:val="1076"/>
+          <w:numId w:val="1078"/>
           <w:ilvl w:val="0"/>
         </w:numPr>
       </w:pPr>
@@ -5448,7 +5775,7 @@
     <w:p>
       <w:pPr>
         <w:numPr>
-          <w:numId w:val="1076"/>
+          <w:numId w:val="1078"/>
           <w:ilvl w:val="0"/>
         </w:numPr>
       </w:pPr>
@@ -5474,7 +5801,7 @@
     <w:p>
       <w:pPr>
         <w:numPr>
-          <w:numId w:val="1076"/>
+          <w:numId w:val="1078"/>
           <w:ilvl w:val="0"/>
         </w:numPr>
       </w:pPr>
@@ -5500,7 +5827,7 @@
     <w:p>
       <w:pPr>
         <w:numPr>
-          <w:numId w:val="1076"/>
+          <w:numId w:val="1078"/>
           <w:ilvl w:val="0"/>
         </w:numPr>
       </w:pPr>
@@ -5523,7 +5850,7 @@
     <w:p>
       <w:pPr>
         <w:numPr>
-          <w:numId w:val="1076"/>
+          <w:numId w:val="1078"/>
           <w:ilvl w:val="0"/>
         </w:numPr>
       </w:pPr>
@@ -5549,7 +5876,7 @@
     <w:p>
       <w:pPr>
         <w:numPr>
-          <w:numId w:val="1076"/>
+          <w:numId w:val="1078"/>
           <w:ilvl w:val="0"/>
         </w:numPr>
       </w:pPr>
@@ -5572,7 +5899,7 @@
     <w:p>
       <w:pPr>
         <w:numPr>
-          <w:numId w:val="1076"/>
+          <w:numId w:val="1078"/>
           <w:ilvl w:val="0"/>
         </w:numPr>
       </w:pPr>
@@ -5595,7 +5922,7 @@
     <w:p>
       <w:pPr>
         <w:numPr>
-          <w:numId w:val="1076"/>
+          <w:numId w:val="1078"/>
           <w:ilvl w:val="0"/>
         </w:numPr>
       </w:pPr>
@@ -5618,7 +5945,7 @@
     <w:p>
       <w:pPr>
         <w:numPr>
-          <w:numId w:val="1076"/>
+          <w:numId w:val="1078"/>
           <w:ilvl w:val="0"/>
         </w:numPr>
       </w:pPr>
@@ -5645,8 +5972,8 @@
       <w:pPr>
         <w:pStyle w:val="Heading2"/>
       </w:pPr>
-      <w:bookmarkStart w:id="124" w:name="evaluación-heurística"/>
-      <w:bookmarkEnd w:id="124"/>
+      <w:bookmarkStart w:id="136" w:name="evaluación-heurística"/>
+      <w:bookmarkEnd w:id="136"/>
       <w:r>
         <w:t xml:space="preserve">Evaluación heurística</w:t>
       </w:r>
@@ -5654,7 +5981,7 @@
     <w:p>
       <w:pPr>
         <w:numPr>
-          <w:numId w:val="1078"/>
+          <w:numId w:val="1080"/>
           <w:ilvl w:val="0"/>
         </w:numPr>
       </w:pPr>
@@ -5677,7 +6004,7 @@
     <w:p>
       <w:pPr>
         <w:numPr>
-          <w:numId w:val="1078"/>
+          <w:numId w:val="1080"/>
           <w:ilvl w:val="0"/>
         </w:numPr>
       </w:pPr>
@@ -5724,7 +6051,7 @@
     <w:p>
       <w:pPr>
         <w:numPr>
-          <w:numId w:val="1078"/>
+          <w:numId w:val="1080"/>
           <w:ilvl w:val="0"/>
         </w:numPr>
       </w:pPr>
@@ -5750,7 +6077,7 @@
     <w:p>
       <w:pPr>
         <w:numPr>
-          <w:numId w:val="1078"/>
+          <w:numId w:val="1080"/>
           <w:ilvl w:val="0"/>
         </w:numPr>
       </w:pPr>
@@ -5773,7 +6100,7 @@
     <w:p>
       <w:pPr>
         <w:numPr>
-          <w:numId w:val="1078"/>
+          <w:numId w:val="1080"/>
           <w:ilvl w:val="0"/>
         </w:numPr>
       </w:pPr>
@@ -5796,7 +6123,7 @@
     <w:p>
       <w:pPr>
         <w:numPr>
-          <w:numId w:val="1078"/>
+          <w:numId w:val="1080"/>
           <w:ilvl w:val="0"/>
         </w:numPr>
       </w:pPr>
@@ -5822,7 +6149,7 @@
     <w:p>
       <w:pPr>
         <w:numPr>
-          <w:numId w:val="1078"/>
+          <w:numId w:val="1080"/>
           <w:ilvl w:val="0"/>
         </w:numPr>
       </w:pPr>
@@ -5845,7 +6172,7 @@
     <w:p>
       <w:pPr>
         <w:numPr>
-          <w:numId w:val="1078"/>
+          <w:numId w:val="1080"/>
           <w:ilvl w:val="0"/>
         </w:numPr>
       </w:pPr>
@@ -5871,7 +6198,7 @@
     <w:p>
       <w:pPr>
         <w:numPr>
-          <w:numId w:val="1078"/>
+          <w:numId w:val="1080"/>
           <w:ilvl w:val="0"/>
         </w:numPr>
       </w:pPr>
@@ -5895,8 +6222,8 @@
       <w:pPr>
         <w:pStyle w:val="Heading2"/>
       </w:pPr>
-      <w:bookmarkStart w:id="125" w:name="test-de-usuarios"/>
-      <w:bookmarkEnd w:id="125"/>
+      <w:bookmarkStart w:id="137" w:name="test-de-usuarios"/>
+      <w:bookmarkEnd w:id="137"/>
       <w:r>
         <w:t xml:space="preserve">Test de usuarios</w:t>
       </w:r>
@@ -5904,7 +6231,7 @@
     <w:p>
       <w:pPr>
         <w:numPr>
-          <w:numId w:val="1079"/>
+          <w:numId w:val="1081"/>
           <w:ilvl w:val="0"/>
         </w:numPr>
       </w:pPr>
@@ -5927,7 +6254,7 @@
     <w:p>
       <w:pPr>
         <w:numPr>
-          <w:numId w:val="1079"/>
+          <w:numId w:val="1081"/>
           <w:ilvl w:val="0"/>
         </w:numPr>
       </w:pPr>
@@ -5950,7 +6277,7 @@
     <w:p>
       <w:pPr>
         <w:numPr>
-          <w:numId w:val="1079"/>
+          <w:numId w:val="1081"/>
           <w:ilvl w:val="0"/>
         </w:numPr>
       </w:pPr>
@@ -5976,7 +6303,7 @@
     <w:p>
       <w:pPr>
         <w:numPr>
-          <w:numId w:val="1079"/>
+          <w:numId w:val="1081"/>
           <w:ilvl w:val="0"/>
         </w:numPr>
       </w:pPr>
@@ -5999,7 +6326,7 @@
     <w:p>
       <w:pPr>
         <w:numPr>
-          <w:numId w:val="1079"/>
+          <w:numId w:val="1081"/>
           <w:ilvl w:val="0"/>
         </w:numPr>
       </w:pPr>
@@ -6025,7 +6352,7 @@
     <w:p>
       <w:pPr>
         <w:numPr>
-          <w:numId w:val="1079"/>
+          <w:numId w:val="1081"/>
           <w:ilvl w:val="0"/>
         </w:numPr>
       </w:pPr>
@@ -6045,7 +6372,7 @@
     <w:p>
       <w:pPr>
         <w:numPr>
-          <w:numId w:val="1079"/>
+          <w:numId w:val="1081"/>
           <w:ilvl w:val="0"/>
         </w:numPr>
       </w:pPr>
@@ -6069,7 +6396,7 @@
       <w:pPr>
         <w:pStyle w:val="Compact"/>
         <w:numPr>
-          <w:numId w:val="1079"/>
+          <w:numId w:val="1081"/>
           <w:ilvl w:val="0"/>
         </w:numPr>
       </w:pPr>
@@ -6081,7 +6408,7 @@
       <w:pPr>
         <w:pStyle w:val="Compact"/>
         <w:numPr>
-          <w:numId w:val="1080"/>
+          <w:numId w:val="1082"/>
           <w:ilvl w:val="1"/>
         </w:numPr>
       </w:pPr>
@@ -6099,7 +6426,7 @@
       <w:pPr>
         <w:pStyle w:val="Compact"/>
         <w:numPr>
-          <w:numId w:val="1080"/>
+          <w:numId w:val="1082"/>
           <w:ilvl w:val="1"/>
         </w:numPr>
       </w:pPr>
@@ -6117,7 +6444,7 @@
       <w:pPr>
         <w:pStyle w:val="Compact"/>
         <w:numPr>
-          <w:numId w:val="1080"/>
+          <w:numId w:val="1082"/>
           <w:ilvl w:val="1"/>
         </w:numPr>
       </w:pPr>
@@ -6135,7 +6462,7 @@
       <w:pPr>
         <w:pStyle w:val="Compact"/>
         <w:numPr>
-          <w:numId w:val="1079"/>
+          <w:numId w:val="1081"/>
           <w:ilvl w:val="0"/>
         </w:numPr>
       </w:pPr>
@@ -6147,68 +6474,68 @@
       <w:pPr>
         <w:pStyle w:val="Compact"/>
         <w:numPr>
+          <w:numId w:val="1083"/>
+          <w:ilvl w:val="1"/>
+        </w:numPr>
+      </w:pPr>
+      <w:r>
+        <w:rPr>
+          <w:b/>
+        </w:rPr>
+        <w:t xml:space="preserve">Estar descritas en términos de objetivos finales</w:t>
+      </w:r>
+      <w:r>
+        <w:t xml:space="preserve">: La tarea debe contextualizarse bajo un objetivo o motivación mayor.</w:t>
+      </w:r>
+    </w:p>
+    <w:p>
+      <w:pPr>
+        <w:pStyle w:val="Compact"/>
+        <w:numPr>
+          <w:numId w:val="1083"/>
+          <w:ilvl w:val="1"/>
+        </w:numPr>
+      </w:pPr>
+      <w:r>
+        <w:rPr>
+          <w:b/>
+        </w:rPr>
+        <w:t xml:space="preserve">Duración razonable</w:t>
+      </w:r>
+      <w:r>
+        <w:t xml:space="preserve">: Si la tarea requiere demasiado tiempo, sería recomendable descomponerla en sub-tareas.</w:t>
+      </w:r>
+    </w:p>
+    <w:p>
+      <w:pPr>
+        <w:numPr>
           <w:numId w:val="1081"/>
-          <w:ilvl w:val="1"/>
-        </w:numPr>
-      </w:pPr>
-      <w:r>
-        <w:rPr>
-          <w:b/>
-        </w:rPr>
-        <w:t xml:space="preserve">Estar descritas en términos de objetivos finales</w:t>
-      </w:r>
-      <w:r>
-        <w:t xml:space="preserve">: La tarea debe contextualizarse bajo un objetivo o motivación mayor.</w:t>
-      </w:r>
-    </w:p>
-    <w:p>
-      <w:pPr>
-        <w:pStyle w:val="Compact"/>
+          <w:ilvl w:val="0"/>
+        </w:numPr>
+      </w:pPr>
+      <w:r>
+        <w:t xml:space="preserve">Una forma valiosa de obtener información consiste en</w:t>
+      </w:r>
+      <w:r>
+        <w:t xml:space="preserve"> </w:t>
+      </w:r>
+      <w:r>
+        <w:rPr>
+          <w:b/>
+        </w:rPr>
+        <w:t xml:space="preserve">solicitar al participante que exprese verbalmente</w:t>
+      </w:r>
+      <w:r>
+        <w:t xml:space="preserve"> </w:t>
+      </w:r>
+      <w:r>
+        <w:t xml:space="preserve">durante la prueba qué está pensando, qué no entiende, por qué lleva a cabo una acción o duda.</w:t>
+      </w:r>
+    </w:p>
+    <w:p>
+      <w:pPr>
         <w:numPr>
           <w:numId w:val="1081"/>
-          <w:ilvl w:val="1"/>
-        </w:numPr>
-      </w:pPr>
-      <w:r>
-        <w:rPr>
-          <w:b/>
-        </w:rPr>
-        <w:t xml:space="preserve">Duración razonable</w:t>
-      </w:r>
-      <w:r>
-        <w:t xml:space="preserve">: Si la tarea requiere demasiado tiempo, sería recomendable descomponerla en sub-tareas.</w:t>
-      </w:r>
-    </w:p>
-    <w:p>
-      <w:pPr>
-        <w:numPr>
-          <w:numId w:val="1079"/>
-          <w:ilvl w:val="0"/>
-        </w:numPr>
-      </w:pPr>
-      <w:r>
-        <w:t xml:space="preserve">Una forma valiosa de obtener información consiste en</w:t>
-      </w:r>
-      <w:r>
-        <w:t xml:space="preserve"> </w:t>
-      </w:r>
-      <w:r>
-        <w:rPr>
-          <w:b/>
-        </w:rPr>
-        <w:t xml:space="preserve">solicitar al participante que exprese verbalmente</w:t>
-      </w:r>
-      <w:r>
-        <w:t xml:space="preserve"> </w:t>
-      </w:r>
-      <w:r>
-        <w:t xml:space="preserve">durante la prueba qué está pensando, qué no entiende, por qué lleva a cabo una acción o duda.</w:t>
-      </w:r>
-    </w:p>
-    <w:p>
-      <w:pPr>
-        <w:numPr>
-          <w:numId w:val="1079"/>
           <w:ilvl w:val="0"/>
         </w:numPr>
       </w:pPr>
@@ -6234,7 +6561,7 @@
     <w:p>
       <w:pPr>
         <w:numPr>
-          <w:numId w:val="1079"/>
+          <w:numId w:val="1081"/>
           <w:ilvl w:val="0"/>
         </w:numPr>
       </w:pPr>
@@ -6260,7 +6587,7 @@
     <w:p>
       <w:pPr>
         <w:numPr>
-          <w:numId w:val="1079"/>
+          <w:numId w:val="1081"/>
           <w:ilvl w:val="0"/>
         </w:numPr>
       </w:pPr>
@@ -6283,7 +6610,7 @@
     <w:p>
       <w:pPr>
         <w:numPr>
-          <w:numId w:val="1079"/>
+          <w:numId w:val="1081"/>
           <w:ilvl w:val="0"/>
         </w:numPr>
       </w:pPr>
@@ -6306,7 +6633,7 @@
     <w:p>
       <w:pPr>
         <w:numPr>
-          <w:numId w:val="1079"/>
+          <w:numId w:val="1081"/>
           <w:ilvl w:val="0"/>
         </w:numPr>
       </w:pPr>
@@ -6333,8 +6660,8 @@
       <w:pPr>
         <w:pStyle w:val="Heading2"/>
       </w:pPr>
-      <w:bookmarkStart w:id="126" w:name="eye-tracking"/>
-      <w:bookmarkEnd w:id="126"/>
+      <w:bookmarkStart w:id="138" w:name="eye-tracking"/>
+      <w:bookmarkEnd w:id="138"/>
       <w:r>
         <w:t xml:space="preserve">Eye-tracking</w:t>
       </w:r>
@@ -6343,7 +6670,7 @@
       <w:pPr>
         <w:pStyle w:val="Compact"/>
         <w:numPr>
-          <w:numId w:val="1082"/>
+          <w:numId w:val="1084"/>
           <w:ilvl w:val="0"/>
         </w:numPr>
       </w:pPr>
@@ -6383,7 +6710,7 @@
                     </pic:cNvPicPr>
                   </pic:nvPicPr>
                   <pic:blipFill>
-                    <a:blip r:embed="rId127"/>
+                    <a:blip r:embed="rId139"/>
                     <a:stretch>
                       <a:fillRect/>
                     </a:stretch>
@@ -6413,7 +6740,7 @@
     <w:p>
       <w:pPr>
         <w:numPr>
-          <w:numId w:val="1083"/>
+          <w:numId w:val="1085"/>
           <w:ilvl w:val="0"/>
         </w:numPr>
       </w:pPr>
@@ -6436,7 +6763,7 @@
     <w:p>
       <w:pPr>
         <w:numPr>
-          <w:numId w:val="1083"/>
+          <w:numId w:val="1085"/>
           <w:ilvl w:val="0"/>
         </w:numPr>
       </w:pPr>
@@ -6459,7 +6786,7 @@
     <w:p>
       <w:pPr>
         <w:numPr>
-          <w:numId w:val="1083"/>
+          <w:numId w:val="1085"/>
           <w:ilvl w:val="0"/>
         </w:numPr>
       </w:pPr>
@@ -6482,7 +6809,7 @@
     <w:p>
       <w:pPr>
         <w:numPr>
-          <w:numId w:val="1083"/>
+          <w:numId w:val="1085"/>
           <w:ilvl w:val="0"/>
         </w:numPr>
       </w:pPr>
@@ -6506,8 +6833,8 @@
       <w:pPr>
         <w:pStyle w:val="Heading2"/>
       </w:pPr>
-      <w:bookmarkStart w:id="128" w:name="feedback"/>
-      <w:bookmarkEnd w:id="128"/>
+      <w:bookmarkStart w:id="140" w:name="feedback"/>
+      <w:bookmarkEnd w:id="140"/>
       <w:r>
         <w:t xml:space="preserve">Feedback</w:t>
       </w:r>
@@ -6515,7 +6842,7 @@
     <w:p>
       <w:pPr>
         <w:numPr>
-          <w:numId w:val="1084"/>
+          <w:numId w:val="1086"/>
           <w:ilvl w:val="0"/>
         </w:numPr>
       </w:pPr>
@@ -6538,7 +6865,7 @@
     <w:p>
       <w:pPr>
         <w:numPr>
-          <w:numId w:val="1084"/>
+          <w:numId w:val="1086"/>
           <w:ilvl w:val="0"/>
         </w:numPr>
       </w:pPr>
@@ -6562,202 +6889,12 @@
       <w:pPr>
         <w:pStyle w:val="Compact"/>
         <w:numPr>
-          <w:numId w:val="1084"/>
+          <w:numId w:val="1086"/>
           <w:ilvl w:val="0"/>
         </w:numPr>
       </w:pPr>
       <w:r>
         <w:t xml:space="preserve">Esta información puede ser obtenida:</w:t>
-      </w:r>
-    </w:p>
-    <w:p>
-      <w:pPr>
-        <w:pStyle w:val="Compact"/>
-        <w:numPr>
-          <w:numId w:val="1085"/>
-          <w:ilvl w:val="1"/>
-        </w:numPr>
-      </w:pPr>
-      <w:r>
-        <w:rPr>
-          <w:b/>
-        </w:rPr>
-        <w:t xml:space="preserve">de forma pasiva</w:t>
-      </w:r>
-      <w:r>
-        <w:t xml:space="preserve">: a través de los mensajes enviados por los usuarios</w:t>
-      </w:r>
-    </w:p>
-    <w:p>
-      <w:pPr>
-        <w:pStyle w:val="Compact"/>
-        <w:numPr>
-          <w:numId w:val="1085"/>
-          <w:ilvl w:val="1"/>
-        </w:numPr>
-      </w:pPr>
-      <w:r>
-        <w:rPr>
-          <w:b/>
-        </w:rPr>
-        <w:t xml:space="preserve">de forma activa</w:t>
-      </w:r>
-      <w:r>
-        <w:t xml:space="preserve">: por medio de entrevistas, cuestionarios y encuestas</w:t>
-      </w:r>
-    </w:p>
-    <w:p>
-      <w:pPr>
-        <w:numPr>
-          <w:numId w:val="1084"/>
-          <w:ilvl w:val="0"/>
-        </w:numPr>
-      </w:pPr>
-      <w:r>
-        <w:t xml:space="preserve">Las opiniones expresadas por los usuarios indican posibles problemas de usabilidad, pero</w:t>
-      </w:r>
-      <w:r>
-        <w:t xml:space="preserve"> </w:t>
-      </w:r>
-      <w:r>
-        <w:rPr>
-          <w:b/>
-        </w:rPr>
-        <w:t xml:space="preserve">no son en sí mismas la respuesta a los problemas</w:t>
-      </w:r>
-      <w:r>
-        <w:t xml:space="preserve">.</w:t>
-      </w:r>
-    </w:p>
-    <w:p>
-      <w:pPr>
-        <w:numPr>
-          <w:numId w:val="1084"/>
-          <w:ilvl w:val="0"/>
-        </w:numPr>
-      </w:pPr>
-      <w:r>
-        <w:t xml:space="preserve">Si un usuario envía un email preguntando por qué desde la home no encuentra un enlace al recurso X, no significa que debamos implementar este enlace, sino que posiblemente el recurso X sea poco visible o de difícil localización.</w:t>
-      </w:r>
-    </w:p>
-    <w:p>
-      <w:pPr>
-        <w:numPr>
-          <w:numId w:val="1084"/>
-          <w:ilvl w:val="0"/>
-        </w:numPr>
-      </w:pPr>
-      <w:r>
-        <w:t xml:space="preserve">No se deben hacer preguntas del tipo "¿Preferiría que el diseño fuera de tal forma?", sino del tipo</w:t>
-      </w:r>
-      <w:r>
-        <w:t xml:space="preserve"> </w:t>
-      </w:r>
-      <w:r>
-        <w:rPr>
-          <w:b/>
-        </w:rPr>
-        <w:t xml:space="preserve">"¿Ha tenido algún problema para localizar el recurso X?" ó "¿Le ha resultado fácil el uso de la herramienta X?"</w:t>
-      </w:r>
-      <w:r>
-        <w:t xml:space="preserve">.</w:t>
-      </w:r>
-    </w:p>
-    <w:p>
-      <w:pPr>
-        <w:pStyle w:val="Heading2"/>
-      </w:pPr>
-      <w:bookmarkStart w:id="129" w:name="analítica-web"/>
-      <w:bookmarkEnd w:id="129"/>
-      <w:r>
-        <w:t xml:space="preserve">Analítica Web</w:t>
-      </w:r>
-    </w:p>
-    <w:p>
-      <w:pPr>
-        <w:numPr>
-          <w:numId w:val="1086"/>
-          <w:ilvl w:val="0"/>
-        </w:numPr>
-      </w:pPr>
-      <w:r>
-        <w:t xml:space="preserve">Es una técnica que sólo puede llevarse a cabo</w:t>
-      </w:r>
-      <w:r>
-        <w:t xml:space="preserve"> </w:t>
-      </w:r>
-      <w:r>
-        <w:rPr>
-          <w:b/>
-        </w:rPr>
-        <w:t xml:space="preserve">una vez que el sitio web ha sido lanzado</w:t>
-      </w:r>
-      <w:r>
-        <w:t xml:space="preserve"> </w:t>
-      </w:r>
-      <w:r>
-        <w:t xml:space="preserve">y es usado diariamente.</w:t>
-      </w:r>
-    </w:p>
-    <w:p>
-      <w:pPr>
-        <w:numPr>
-          <w:numId w:val="1086"/>
-          <w:ilvl w:val="0"/>
-        </w:numPr>
-      </w:pPr>
-      <w:r>
-        <w:t xml:space="preserve">Se trata de una</w:t>
-      </w:r>
-      <w:r>
-        <w:t xml:space="preserve"> </w:t>
-      </w:r>
-      <w:r>
-        <w:rPr>
-          <w:b/>
-        </w:rPr>
-        <w:t xml:space="preserve">técnica fiable y muy económica</w:t>
-      </w:r>
-      <w:r>
-        <w:t xml:space="preserve">, pues no hay sesgo ni necesidad de invertir en la identificación y reclutamiento de participantes.</w:t>
-      </w:r>
-    </w:p>
-    <w:p>
-      <w:pPr>
-        <w:numPr>
-          <w:numId w:val="1086"/>
-          <w:ilvl w:val="0"/>
-        </w:numPr>
-      </w:pPr>
-      <w:r>
-        <w:t xml:space="preserve">Se trata de una información muy valiosa que puede servirnos para la</w:t>
-      </w:r>
-      <w:r>
-        <w:t xml:space="preserve"> </w:t>
-      </w:r>
-      <w:r>
-        <w:rPr>
-          <w:b/>
-        </w:rPr>
-        <w:t xml:space="preserve">toma de decisiones sobre el rediseño</w:t>
-      </w:r>
-      <w:r>
-        <w:t xml:space="preserve"> </w:t>
-      </w:r>
-      <w:r>
-        <w:t xml:space="preserve">en sitios web implementados.</w:t>
-      </w:r>
-    </w:p>
-    <w:p>
-      <w:pPr>
-        <w:pStyle w:val="Compact"/>
-        <w:numPr>
-          <w:numId w:val="1086"/>
-          <w:ilvl w:val="0"/>
-        </w:numPr>
-      </w:pPr>
-      <w:r>
-        <w:t xml:space="preserve">Existen muy diversas formas de aprovechar los datos a fin de mejorar la usabilidad:</w:t>
       </w:r>
     </w:p>
     <w:p>
@@ -6772,13 +6909,10 @@
         <w:rPr>
           <w:b/>
         </w:rPr>
-        <w:t xml:space="preserve">identificar los usuarios</w:t>
-      </w:r>
-      <w:r>
-        <w:t xml:space="preserve"> </w:t>
-      </w:r>
-      <w:r>
-        <w:t xml:space="preserve">de nuestra web (edad, sexo, estudios, etc.)</w:t>
+        <w:t xml:space="preserve">de forma pasiva</w:t>
+      </w:r>
+      <w:r>
+        <w:t xml:space="preserve">: a través de los mensajes enviados por los usuarios</w:t>
       </w:r>
     </w:p>
     <w:p>
@@ -6790,6 +6924,199 @@
         </w:numPr>
       </w:pPr>
       <w:r>
+        <w:rPr>
+          <w:b/>
+        </w:rPr>
+        <w:t xml:space="preserve">de forma activa</w:t>
+      </w:r>
+      <w:r>
+        <w:t xml:space="preserve">: por medio de entrevistas, cuestionarios y encuestas</w:t>
+      </w:r>
+    </w:p>
+    <w:p>
+      <w:pPr>
+        <w:numPr>
+          <w:numId w:val="1086"/>
+          <w:ilvl w:val="0"/>
+        </w:numPr>
+      </w:pPr>
+      <w:r>
+        <w:t xml:space="preserve">Las opiniones expresadas por los usuarios indican posibles problemas de usabilidad, pero</w:t>
+      </w:r>
+      <w:r>
+        <w:t xml:space="preserve"> </w:t>
+      </w:r>
+      <w:r>
+        <w:rPr>
+          <w:b/>
+        </w:rPr>
+        <w:t xml:space="preserve">no son en sí mismas la respuesta a los problemas</w:t>
+      </w:r>
+      <w:r>
+        <w:t xml:space="preserve">.</w:t>
+      </w:r>
+    </w:p>
+    <w:p>
+      <w:pPr>
+        <w:numPr>
+          <w:numId w:val="1086"/>
+          <w:ilvl w:val="0"/>
+        </w:numPr>
+      </w:pPr>
+      <w:r>
+        <w:t xml:space="preserve">Si un usuario envía un email preguntando por qué desde la home no encuentra un enlace al recurso X, no significa que debamos implementar este enlace, sino que posiblemente el recurso X sea poco visible o de difícil localización.</w:t>
+      </w:r>
+    </w:p>
+    <w:p>
+      <w:pPr>
+        <w:numPr>
+          <w:numId w:val="1086"/>
+          <w:ilvl w:val="0"/>
+        </w:numPr>
+      </w:pPr>
+      <w:r>
+        <w:t xml:space="preserve">No se deben hacer preguntas del tipo "¿Preferiría que el diseño fuera de tal forma?", sino del tipo</w:t>
+      </w:r>
+      <w:r>
+        <w:t xml:space="preserve"> </w:t>
+      </w:r>
+      <w:r>
+        <w:rPr>
+          <w:b/>
+        </w:rPr>
+        <w:t xml:space="preserve">"¿Ha tenido algún problema para localizar el recurso X?" ó "¿Le ha resultado fácil el uso de la herramienta X?"</w:t>
+      </w:r>
+      <w:r>
+        <w:t xml:space="preserve">.</w:t>
+      </w:r>
+    </w:p>
+    <w:p>
+      <w:pPr>
+        <w:pStyle w:val="Heading2"/>
+      </w:pPr>
+      <w:bookmarkStart w:id="141" w:name="analítica-web"/>
+      <w:bookmarkEnd w:id="141"/>
+      <w:r>
+        <w:t xml:space="preserve">Analítica Web</w:t>
+      </w:r>
+    </w:p>
+    <w:p>
+      <w:pPr>
+        <w:numPr>
+          <w:numId w:val="1088"/>
+          <w:ilvl w:val="0"/>
+        </w:numPr>
+      </w:pPr>
+      <w:r>
+        <w:t xml:space="preserve">Es una técnica que sólo puede llevarse a cabo</w:t>
+      </w:r>
+      <w:r>
+        <w:t xml:space="preserve"> </w:t>
+      </w:r>
+      <w:r>
+        <w:rPr>
+          <w:b/>
+        </w:rPr>
+        <w:t xml:space="preserve">una vez que el sitio web ha sido lanzado</w:t>
+      </w:r>
+      <w:r>
+        <w:t xml:space="preserve"> </w:t>
+      </w:r>
+      <w:r>
+        <w:t xml:space="preserve">y es usado diariamente.</w:t>
+      </w:r>
+    </w:p>
+    <w:p>
+      <w:pPr>
+        <w:numPr>
+          <w:numId w:val="1088"/>
+          <w:ilvl w:val="0"/>
+        </w:numPr>
+      </w:pPr>
+      <w:r>
+        <w:t xml:space="preserve">Se trata de una</w:t>
+      </w:r>
+      <w:r>
+        <w:t xml:space="preserve"> </w:t>
+      </w:r>
+      <w:r>
+        <w:rPr>
+          <w:b/>
+        </w:rPr>
+        <w:t xml:space="preserve">técnica fiable y muy económica</w:t>
+      </w:r>
+      <w:r>
+        <w:t xml:space="preserve">, pues no hay sesgo ni necesidad de invertir en la identificación y reclutamiento de participantes.</w:t>
+      </w:r>
+    </w:p>
+    <w:p>
+      <w:pPr>
+        <w:numPr>
+          <w:numId w:val="1088"/>
+          <w:ilvl w:val="0"/>
+        </w:numPr>
+      </w:pPr>
+      <w:r>
+        <w:t xml:space="preserve">Se trata de una información muy valiosa que puede servirnos para la</w:t>
+      </w:r>
+      <w:r>
+        <w:t xml:space="preserve"> </w:t>
+      </w:r>
+      <w:r>
+        <w:rPr>
+          <w:b/>
+        </w:rPr>
+        <w:t xml:space="preserve">toma de decisiones sobre el rediseño</w:t>
+      </w:r>
+      <w:r>
+        <w:t xml:space="preserve"> </w:t>
+      </w:r>
+      <w:r>
+        <w:t xml:space="preserve">en sitios web implementados.</w:t>
+      </w:r>
+    </w:p>
+    <w:p>
+      <w:pPr>
+        <w:pStyle w:val="Compact"/>
+        <w:numPr>
+          <w:numId w:val="1088"/>
+          <w:ilvl w:val="0"/>
+        </w:numPr>
+      </w:pPr>
+      <w:r>
+        <w:t xml:space="preserve">Existen muy diversas formas de aprovechar los datos a fin de mejorar la usabilidad:</w:t>
+      </w:r>
+    </w:p>
+    <w:p>
+      <w:pPr>
+        <w:pStyle w:val="Compact"/>
+        <w:numPr>
+          <w:numId w:val="1089"/>
+          <w:ilvl w:val="1"/>
+        </w:numPr>
+      </w:pPr>
+      <w:r>
+        <w:rPr>
+          <w:b/>
+        </w:rPr>
+        <w:t xml:space="preserve">identificar los usuarios</w:t>
+      </w:r>
+      <w:r>
+        <w:t xml:space="preserve"> </w:t>
+      </w:r>
+      <w:r>
+        <w:t xml:space="preserve">de nuestra web (edad, sexo, estudios, etc.)</w:t>
+      </w:r>
+    </w:p>
+    <w:p>
+      <w:pPr>
+        <w:pStyle w:val="Compact"/>
+        <w:numPr>
+          <w:numId w:val="1089"/>
+          <w:ilvl w:val="1"/>
+        </w:numPr>
+      </w:pPr>
+      <w:r>
         <w:t xml:space="preserve">analizar dónde</w:t>
       </w:r>
       <w:r>
@@ -6809,7 +7136,7 @@
       <w:pPr>
         <w:pStyle w:val="Compact"/>
         <w:numPr>
-          <w:numId w:val="1087"/>
+          <w:numId w:val="1089"/>
           <w:ilvl w:val="1"/>
         </w:numPr>
       </w:pPr>
@@ -6836,7 +7163,7 @@
       <w:pPr>
         <w:pStyle w:val="Compact"/>
         <w:numPr>
-          <w:numId w:val="1087"/>
+          <w:numId w:val="1089"/>
           <w:ilvl w:val="1"/>
         </w:numPr>
       </w:pPr>
@@ -6860,7 +7187,7 @@
       <w:pPr>
         <w:pStyle w:val="Compact"/>
         <w:numPr>
-          <w:numId w:val="1087"/>
+          <w:numId w:val="1089"/>
           <w:ilvl w:val="1"/>
         </w:numPr>
       </w:pPr>
@@ -6881,7 +7208,7 @@
       <w:pPr>
         <w:pStyle w:val="Compact"/>
         <w:numPr>
-          <w:numId w:val="1086"/>
+          <w:numId w:val="1088"/>
           <w:ilvl w:val="0"/>
         </w:numPr>
       </w:pPr>
@@ -6893,7 +7220,7 @@
       <w:pPr>
         <w:pStyle w:val="Compact"/>
         <w:numPr>
-          <w:numId w:val="1088"/>
+          <w:numId w:val="1090"/>
           <w:ilvl w:val="1"/>
         </w:numPr>
       </w:pPr>
@@ -6920,7 +7247,7 @@
       <w:pPr>
         <w:pStyle w:val="Compact"/>
         <w:numPr>
-          <w:numId w:val="1088"/>
+          <w:numId w:val="1090"/>
           <w:ilvl w:val="1"/>
         </w:numPr>
       </w:pPr>
@@ -6944,7 +7271,7 @@
       <w:pPr>
         <w:pStyle w:val="Compact"/>
         <w:numPr>
-          <w:numId w:val="1088"/>
+          <w:numId w:val="1090"/>
           <w:ilvl w:val="1"/>
         </w:numPr>
       </w:pPr>
@@ -6971,7 +7298,7 @@
       <w:pPr>
         <w:pStyle w:val="Compact"/>
         <w:numPr>
-          <w:numId w:val="1088"/>
+          <w:numId w:val="1090"/>
           <w:ilvl w:val="1"/>
         </w:numPr>
       </w:pPr>
@@ -6998,7 +7325,7 @@
       <w:pPr>
         <w:pStyle w:val="Compact"/>
         <w:numPr>
-          <w:numId w:val="1088"/>
+          <w:numId w:val="1090"/>
           <w:ilvl w:val="1"/>
         </w:numPr>
       </w:pPr>
@@ -7010,8 +7337,8 @@
       <w:pPr>
         <w:pStyle w:val="Heading2"/>
       </w:pPr>
-      <w:bookmarkStart w:id="130" w:name="test-ab"/>
-      <w:bookmarkEnd w:id="130"/>
+      <w:bookmarkStart w:id="142" w:name="test-ab"/>
+      <w:bookmarkEnd w:id="142"/>
       <w:r>
         <w:t xml:space="preserve">Test A/B</w:t>
       </w:r>
@@ -7019,7 +7346,7 @@
     <w:p>
       <w:pPr>
         <w:numPr>
-          <w:numId w:val="1089"/>
+          <w:numId w:val="1091"/>
           <w:ilvl w:val="0"/>
         </w:numPr>
       </w:pPr>
@@ -7045,7 +7372,7 @@
     <w:p>
       <w:pPr>
         <w:numPr>
-          <w:numId w:val="1089"/>
+          <w:numId w:val="1091"/>
           <w:ilvl w:val="0"/>
         </w:numPr>
       </w:pPr>
@@ -7068,7 +7395,7 @@
     <w:p>
       <w:pPr>
         <w:numPr>
-          <w:numId w:val="1089"/>
+          <w:numId w:val="1091"/>
           <w:ilvl w:val="0"/>
         </w:numPr>
       </w:pPr>
@@ -7108,7 +7435,7 @@
                     </pic:cNvPicPr>
                   </pic:nvPicPr>
                   <pic:blipFill>
-                    <a:blip r:embed="rId131"/>
+                    <a:blip r:embed="rId143"/>
                     <a:stretch>
                       <a:fillRect/>
                     </a:stretch>
@@ -7138,7 +7465,7 @@
     <w:p>
       <w:pPr>
         <w:numPr>
-          <w:numId w:val="1090"/>
+          <w:numId w:val="1092"/>
           <w:ilvl w:val="0"/>
         </w:numPr>
       </w:pPr>
@@ -7158,7 +7485,7 @@
     <w:p>
       <w:pPr>
         <w:numPr>
-          <w:numId w:val="1090"/>
+          <w:numId w:val="1092"/>
           <w:ilvl w:val="0"/>
         </w:numPr>
       </w:pPr>
@@ -7229,7 +7556,7 @@
     <w:p>
       <w:pPr>
         <w:numPr>
-          <w:numId w:val="1090"/>
+          <w:numId w:val="1092"/>
           <w:ilvl w:val="0"/>
         </w:numPr>
       </w:pPr>
@@ -7246,7 +7573,7 @@
     <w:p>
       <w:pPr>
         <w:numPr>
-          <w:numId w:val="1090"/>
+          <w:numId w:val="1092"/>
           <w:ilvl w:val="0"/>
         </w:numPr>
       </w:pPr>
@@ -7263,7 +7590,7 @@
     <w:p>
       <w:pPr>
         <w:numPr>
-          <w:numId w:val="1090"/>
+          <w:numId w:val="1092"/>
           <w:ilvl w:val="0"/>
         </w:numPr>
       </w:pPr>
@@ -7280,7 +7607,7 @@
     <w:p>
       <w:pPr>
         <w:numPr>
-          <w:numId w:val="1090"/>
+          <w:numId w:val="1092"/>
           <w:ilvl w:val="0"/>
         </w:numPr>
       </w:pPr>
@@ -7297,7 +7624,7 @@
     <w:p>
       <w:pPr>
         <w:numPr>
-          <w:numId w:val="1090"/>
+          <w:numId w:val="1092"/>
           <w:ilvl w:val="0"/>
         </w:numPr>
       </w:pPr>
@@ -7315,7 +7642,7 @@
       <w:pPr>
         <w:pStyle w:val="Compact"/>
         <w:numPr>
-          <w:numId w:val="1090"/>
+          <w:numId w:val="1092"/>
           <w:ilvl w:val="0"/>
         </w:numPr>
       </w:pPr>
@@ -7333,7 +7660,7 @@
       <w:pPr>
         <w:pStyle w:val="Compact"/>
         <w:numPr>
-          <w:numId w:val="1091"/>
+          <w:numId w:val="1093"/>
           <w:ilvl w:val="1"/>
         </w:numPr>
       </w:pPr>
@@ -7345,7 +7672,7 @@
       <w:pPr>
         <w:pStyle w:val="Compact"/>
         <w:numPr>
-          <w:numId w:val="1091"/>
+          <w:numId w:val="1093"/>
           <w:ilvl w:val="1"/>
         </w:numPr>
       </w:pPr>
@@ -7357,7 +7684,7 @@
       <w:pPr>
         <w:pStyle w:val="Compact"/>
         <w:numPr>
-          <w:numId w:val="1091"/>
+          <w:numId w:val="1093"/>
           <w:ilvl w:val="1"/>
         </w:numPr>
       </w:pPr>
@@ -7369,7 +7696,7 @@
       <w:pPr>
         <w:pStyle w:val="Compact"/>
         <w:numPr>
-          <w:numId w:val="1090"/>
+          <w:numId w:val="1092"/>
           <w:ilvl w:val="0"/>
         </w:numPr>
       </w:pPr>
@@ -7393,11 +7720,11 @@
       <w:pPr>
         <w:pStyle w:val="Compact"/>
         <w:numPr>
-          <w:numId w:val="1092"/>
+          <w:numId w:val="1094"/>
           <w:ilvl w:val="1"/>
         </w:numPr>
       </w:pPr>
-      <w:hyperlink r:id="rId132">
+      <w:hyperlink r:id="rId144">
         <w:r>
           <w:rPr>
             <w:rStyle w:val="Hyperlink"/>
@@ -7410,7 +7737,7 @@
       <w:pPr>
         <w:pStyle w:val="Compact"/>
         <w:numPr>
-          <w:numId w:val="1090"/>
+          <w:numId w:val="1092"/>
           <w:ilvl w:val="0"/>
         </w:numPr>
       </w:pPr>
@@ -7437,11 +7764,11 @@
       <w:pPr>
         <w:pStyle w:val="Compact"/>
         <w:numPr>
-          <w:numId w:val="1093"/>
+          <w:numId w:val="1095"/>
           <w:ilvl w:val="1"/>
         </w:numPr>
       </w:pPr>
-      <w:hyperlink r:id="rId133">
+      <w:hyperlink r:id="rId145">
         <w:r>
           <w:rPr>
             <w:rStyle w:val="Hyperlink"/>
@@ -7454,8 +7781,8 @@
       <w:pPr>
         <w:pStyle w:val="Heading1"/>
       </w:pPr>
-      <w:bookmarkStart w:id="134" w:name="acerca-de"/>
-      <w:bookmarkEnd w:id="134"/>
+      <w:bookmarkStart w:id="146" w:name="acerca-de"/>
+      <w:bookmarkEnd w:id="146"/>
       <w:r>
         <w:t xml:space="preserve">Acerca de</w:t>
       </w:r>
@@ -7464,8 +7791,8 @@
       <w:pPr>
         <w:pStyle w:val="Heading2"/>
       </w:pPr>
-      <w:bookmarkStart w:id="135" w:name="licencia"/>
-      <w:bookmarkEnd w:id="135"/>
+      <w:bookmarkStart w:id="147" w:name="licencia"/>
+      <w:bookmarkEnd w:id="147"/>
       <w:r>
         <w:t xml:space="preserve">Licencia</w:t>
       </w:r>
@@ -7474,7 +7801,7 @@
       <w:pPr>
         <w:pStyle w:val="Compact"/>
         <w:numPr>
-          <w:numId w:val="1094"/>
+          <w:numId w:val="1096"/>
           <w:ilvl w:val="0"/>
         </w:numPr>
       </w:pPr>
@@ -7501,7 +7828,7 @@
       <w:pPr>
         <w:pStyle w:val="Compact"/>
         <w:numPr>
-          <w:numId w:val="1095"/>
+          <w:numId w:val="1097"/>
           <w:ilvl w:val="1"/>
         </w:numPr>
       </w:pPr>
@@ -7524,7 +7851,7 @@
       <w:pPr>
         <w:pStyle w:val="Compact"/>
         <w:numPr>
-          <w:numId w:val="1094"/>
+          <w:numId w:val="1096"/>
           <w:ilvl w:val="0"/>
         </w:numPr>
       </w:pPr>
@@ -7551,11 +7878,11 @@
       <w:pPr>
         <w:pStyle w:val="Compact"/>
         <w:numPr>
-          <w:numId w:val="1096"/>
+          <w:numId w:val="1098"/>
           <w:ilvl w:val="1"/>
         </w:numPr>
       </w:pPr>
-      <w:hyperlink r:id="rId136">
+      <w:hyperlink r:id="rId148">
         <w:r>
           <w:rPr>
             <w:rStyle w:val="Hyperlink"/>
@@ -7568,8 +7895,8 @@
       <w:pPr>
         <w:pStyle w:val="Heading2"/>
       </w:pPr>
-      <w:bookmarkStart w:id="137" w:name="fuentes"/>
-      <w:bookmarkEnd w:id="137"/>
+      <w:bookmarkStart w:id="149" w:name="fuentes"/>
+      <w:bookmarkEnd w:id="149"/>
       <w:r>
         <w:t xml:space="preserve">Fuentes</w:t>
       </w:r>
@@ -7578,7 +7905,7 @@
       <w:pPr>
         <w:pStyle w:val="Compact"/>
         <w:numPr>
-          <w:numId w:val="1097"/>
+          <w:numId w:val="1099"/>
           <w:ilvl w:val="0"/>
         </w:numPr>
       </w:pPr>
@@ -7590,11 +7917,11 @@
       <w:pPr>
         <w:pStyle w:val="Compact"/>
         <w:numPr>
-          <w:numId w:val="1098"/>
+          <w:numId w:val="1100"/>
           <w:ilvl w:val="1"/>
         </w:numPr>
       </w:pPr>
-      <w:hyperlink r:id="rId138">
+      <w:hyperlink r:id="rId150">
         <w:r>
           <w:rPr>
             <w:rStyle w:val="Hyperlink"/>
@@ -7607,7 +7934,7 @@
       <w:pPr>
         <w:pStyle w:val="Compact"/>
         <w:numPr>
-          <w:numId w:val="1097"/>
+          <w:numId w:val="1099"/>
           <w:ilvl w:val="0"/>
         </w:numPr>
       </w:pPr>
@@ -7619,11 +7946,11 @@
       <w:pPr>
         <w:pStyle w:val="Compact"/>
         <w:numPr>
-          <w:numId w:val="1099"/>
+          <w:numId w:val="1101"/>
           <w:ilvl w:val="1"/>
         </w:numPr>
       </w:pPr>
-      <w:hyperlink r:id="rId139">
+      <w:hyperlink r:id="rId151">
         <w:r>
           <w:rPr>
             <w:rStyle w:val="Hyperlink"/>
@@ -7636,8 +7963,8 @@
       <w:pPr>
         <w:pStyle w:val="Heading2"/>
       </w:pPr>
-      <w:bookmarkStart w:id="140" w:name="bibliografía"/>
-      <w:bookmarkEnd w:id="140"/>
+      <w:bookmarkStart w:id="152" w:name="bibliografía"/>
+      <w:bookmarkEnd w:id="152"/>
       <w:r>
         <w:t xml:space="preserve">Bibliografía</w:t>
       </w:r>
@@ -7646,7 +7973,7 @@
       <w:pPr>
         <w:pStyle w:val="Compact"/>
         <w:numPr>
-          <w:numId w:val="1100"/>
+          <w:numId w:val="1102"/>
           <w:ilvl w:val="0"/>
         </w:numPr>
       </w:pPr>
@@ -7658,11 +7985,11 @@
       <w:pPr>
         <w:pStyle w:val="Compact"/>
         <w:numPr>
-          <w:numId w:val="1101"/>
+          <w:numId w:val="1103"/>
           <w:ilvl w:val="1"/>
         </w:numPr>
       </w:pPr>
-      <w:hyperlink r:id="rId141">
+      <w:hyperlink r:id="rId153">
         <w:r>
           <w:rPr>
             <w:rStyle w:val="Hyperlink"/>
@@ -7675,7 +8002,7 @@
       <w:pPr>
         <w:pStyle w:val="Compact"/>
         <w:numPr>
-          <w:numId w:val="1100"/>
+          <w:numId w:val="1102"/>
           <w:ilvl w:val="0"/>
         </w:numPr>
       </w:pPr>
@@ -7687,11 +8014,11 @@
       <w:pPr>
         <w:pStyle w:val="Compact"/>
         <w:numPr>
-          <w:numId w:val="1102"/>
+          <w:numId w:val="1104"/>
           <w:ilvl w:val="1"/>
         </w:numPr>
       </w:pPr>
-      <w:hyperlink r:id="rId142">
+      <w:hyperlink r:id="rId154">
         <w:r>
           <w:rPr>
             <w:rStyle w:val="Hyperlink"/>
@@ -7704,7 +8031,7 @@
       <w:pPr>
         <w:pStyle w:val="Compact"/>
         <w:numPr>
-          <w:numId w:val="1100"/>
+          <w:numId w:val="1102"/>
           <w:ilvl w:val="0"/>
         </w:numPr>
       </w:pPr>
@@ -7716,11 +8043,11 @@
       <w:pPr>
         <w:pStyle w:val="Compact"/>
         <w:numPr>
-          <w:numId w:val="1103"/>
+          <w:numId w:val="1105"/>
           <w:ilvl w:val="1"/>
         </w:numPr>
       </w:pPr>
-      <w:hyperlink r:id="rId143">
+      <w:hyperlink r:id="rId155">
         <w:r>
           <w:rPr>
             <w:rStyle w:val="Hyperlink"/>
@@ -7733,7 +8060,7 @@
       <w:pPr>
         <w:pStyle w:val="Compact"/>
         <w:numPr>
-          <w:numId w:val="1100"/>
+          <w:numId w:val="1102"/>
           <w:ilvl w:val="0"/>
         </w:numPr>
       </w:pPr>
@@ -7745,11 +8072,11 @@
       <w:pPr>
         <w:pStyle w:val="Compact"/>
         <w:numPr>
-          <w:numId w:val="1104"/>
+          <w:numId w:val="1106"/>
           <w:ilvl w:val="1"/>
         </w:numPr>
       </w:pPr>
-      <w:hyperlink r:id="rId144">
+      <w:hyperlink r:id="rId156">
         <w:r>
           <w:rPr>
             <w:rStyle w:val="Hyperlink"/>
@@ -7762,7 +8089,7 @@
       <w:pPr>
         <w:pStyle w:val="Compact"/>
         <w:numPr>
-          <w:numId w:val="1100"/>
+          <w:numId w:val="1102"/>
           <w:ilvl w:val="0"/>
         </w:numPr>
       </w:pPr>
@@ -7774,11 +8101,11 @@
       <w:pPr>
         <w:pStyle w:val="Compact"/>
         <w:numPr>
-          <w:numId w:val="1105"/>
+          <w:numId w:val="1107"/>
           <w:ilvl w:val="1"/>
         </w:numPr>
       </w:pPr>
-      <w:hyperlink r:id="rId145">
+      <w:hyperlink r:id="rId157">
         <w:r>
           <w:rPr>
             <w:rStyle w:val="Hyperlink"/>
@@ -7791,7 +8118,7 @@
       <w:pPr>
         <w:pStyle w:val="Compact"/>
         <w:numPr>
-          <w:numId w:val="1100"/>
+          <w:numId w:val="1102"/>
           <w:ilvl w:val="0"/>
         </w:numPr>
       </w:pPr>
@@ -7803,11 +8130,11 @@
       <w:pPr>
         <w:pStyle w:val="Compact"/>
         <w:numPr>
-          <w:numId w:val="1106"/>
+          <w:numId w:val="1108"/>
           <w:ilvl w:val="1"/>
         </w:numPr>
       </w:pPr>
-      <w:hyperlink r:id="rId146">
+      <w:hyperlink r:id="rId158">
         <w:r>
           <w:rPr>
             <w:rStyle w:val="Hyperlink"/>
@@ -7820,7 +8147,7 @@
       <w:pPr>
         <w:pStyle w:val="Compact"/>
         <w:numPr>
-          <w:numId w:val="1100"/>
+          <w:numId w:val="1102"/>
           <w:ilvl w:val="0"/>
         </w:numPr>
       </w:pPr>
@@ -7832,11 +8159,11 @@
       <w:pPr>
         <w:pStyle w:val="Compact"/>
         <w:numPr>
-          <w:numId w:val="1107"/>
+          <w:numId w:val="1109"/>
           <w:ilvl w:val="1"/>
         </w:numPr>
       </w:pPr>
-      <w:hyperlink r:id="rId147">
+      <w:hyperlink r:id="rId159">
         <w:r>
           <w:rPr>
             <w:rStyle w:val="Hyperlink"/>
@@ -7849,7 +8176,7 @@
       <w:pPr>
         <w:pStyle w:val="Compact"/>
         <w:numPr>
-          <w:numId w:val="1100"/>
+          <w:numId w:val="1102"/>
           <w:ilvl w:val="0"/>
         </w:numPr>
       </w:pPr>
@@ -7861,11 +8188,11 @@
       <w:pPr>
         <w:pStyle w:val="Compact"/>
         <w:numPr>
-          <w:numId w:val="1108"/>
+          <w:numId w:val="1110"/>
           <w:ilvl w:val="1"/>
         </w:numPr>
       </w:pPr>
-      <w:hyperlink r:id="rId148">
+      <w:hyperlink r:id="rId160">
         <w:r>
           <w:rPr>
             <w:rStyle w:val="Hyperlink"/>
@@ -7982,7 +8309,7 @@
     </w:lvl>
   </w:abstractNum>
   <w:abstractNum w:abstractNumId="990">
-    <w:nsid w:val="c7a41446"/>
+    <w:nsid w:val="5ca87c61"/>
     <w:multiLevelType w:val="multilevel"/>
     <w:lvl w:ilvl="0">
       <w:numFmt w:val="bullet"/>
@@ -8063,7 +8390,7 @@
     </w:lvl>
   </w:abstractNum>
   <w:abstractNum w:abstractNumId="991">
-    <w:nsid w:val="e222babe"/>
+    <w:nsid w:val="9b1a3047"/>
     <w:multiLevelType w:val="multilevel"/>
     <w:lvl w:ilvl="0">
       <w:numFmt w:val="bullet"/>
@@ -8471,6 +8798,12 @@
     <w:abstractNumId w:val="991"/>
   </w:num>
   <w:num w:numId="1108">
+    <w:abstractNumId w:val="991"/>
+  </w:num>
+  <w:num w:numId="1109">
+    <w:abstractNumId w:val="991"/>
+  </w:num>
+  <w:num w:numId="1110">
     <w:abstractNumId w:val="991"/>
   </w:num>
 </w:numbering>

</xml_diff>

<commit_message>
actualizadas todas las slides
</commit_message>
<xml_diff>
--- a/01-usabilidad/slides/export/01-usabilidad.docx
+++ b/01-usabilidad/slides/export/01-usabilidad.docx
@@ -7939,7 +7939,7 @@
         </w:numPr>
       </w:pPr>
       <w:r>
-        <w:t xml:space="preserve">Código:</w:t>
+        <w:t xml:space="preserve">Ejercicios:</w:t>
       </w:r>
     </w:p>
     <w:p>
@@ -8309,7 +8309,7 @@
     </w:lvl>
   </w:abstractNum>
   <w:abstractNum w:abstractNumId="990">
-    <w:nsid w:val="5ca87c61"/>
+    <w:nsid w:val="7937b375"/>
     <w:multiLevelType w:val="multilevel"/>
     <w:lvl w:ilvl="0">
       <w:numFmt w:val="bullet"/>
@@ -8390,7 +8390,7 @@
     </w:lvl>
   </w:abstractNum>
   <w:abstractNum w:abstractNumId="991">
-    <w:nsid w:val="9b1a3047"/>
+    <w:nsid w:val="8cc31358"/>
     <w:multiLevelType w:val="multilevel"/>
     <w:lvl w:ilvl="0">
       <w:numFmt w:val="bullet"/>

</xml_diff>